<commit_message>
updated tables and methods text
</commit_message>
<xml_diff>
--- a/Outputs/Tables/T1.docx
+++ b/Outputs/Tables/T1.docx
@@ -473,7 +473,7 @@
                 <w:szCs w:val="18"/>
                 <w:color w:val="000000"/>
               </w:rPr>
-              <w:t xml:space="preserve">56 [46–61]</w:t>
+              <w:t xml:space="preserve">56.2 [46.2–61.1]</w:t>
             </w:r>
           </w:p>
         </w:tc>
@@ -527,7 +527,7 @@
                 <w:szCs w:val="18"/>
                 <w:color w:val="000000"/>
               </w:rPr>
-              <w:t xml:space="preserve">59 [48–63]</w:t>
+              <w:t xml:space="preserve">59.1 [47.7–62.6]</w:t>
             </w:r>
           </w:p>
         </w:tc>
@@ -581,7 +581,7 @@
                 <w:szCs w:val="18"/>
                 <w:color w:val="000000"/>
               </w:rPr>
-              <w:t xml:space="preserve">57 [46–61]</w:t>
+              <w:t xml:space="preserve">56.6 [46.2–61.3]</w:t>
             </w:r>
           </w:p>
         </w:tc>
@@ -2957,7 +2957,7 @@
                 <w:szCs w:val="18"/>
                 <w:color w:val="000000"/>
               </w:rPr>
-              <w:t xml:space="preserve">26 ± 5</w:t>
+              <w:t xml:space="preserve">25.9 ± 4.9</w:t>
             </w:r>
           </w:p>
         </w:tc>
@@ -3065,7 +3065,7 @@
                 <w:szCs w:val="18"/>
                 <w:color w:val="000000"/>
               </w:rPr>
-              <w:t xml:space="preserve">26 ± 5</w:t>
+              <w:t xml:space="preserve">26.3 ± 4.8</w:t>
             </w:r>
           </w:p>
         </w:tc>
@@ -6599,7 +6599,7 @@
                 <w:szCs w:val="18"/>
                 <w:color w:val="000000"/>
               </w:rPr>
-              <w:t xml:space="preserve">2 [2–4]</w:t>
+              <w:t xml:space="preserve">2 [1.8–4]</w:t>
             </w:r>
           </w:p>
         </w:tc>
@@ -6821,115 +6821,115 @@
                 <w:szCs w:val="18"/>
                 <w:color w:val="000000"/>
               </w:rPr>
-              <w:t xml:space="preserve">2 [1–3]</w:t>
-            </w:r>
-          </w:p>
-        </w:tc>
-        <w:tc>
-          <w:tcPr>
-            <w:tcBorders>
-              <w:bottom w:val="none" w:sz="0" w:space="0" w:color="000000"/>
-              <w:top w:val="none" w:sz="0" w:space="0" w:color="000000"/>
-              <w:left w:val="none" w:sz="0" w:space="0" w:color="000000"/>
-              <w:right w:val="none" w:sz="0" w:space="0" w:color="000000"/>
-            </w:tcBorders>
-            <w:shd w:val="clear" w:color="auto" w:fill="FFFFFF"/>
-            <w:tcMar>
-              <w:top w:w="0" w:type="dxa"/>
-              <w:bottom w:w="0" w:type="dxa"/>
-              <w:left w:w="0" w:type="dxa"/>
-              <w:right w:w="0" w:type="dxa"/>
-            </w:tcMar>
-            <w:vAlign w:val="center"/>
-          </w:tcPr>
-          <w:p>
-            <w:pPr>
-              <w:jc w:val="center"/>
-              <w:pBdr>
-                <w:bottom w:val="none" w:sz="0" w:space="0" w:color="000000"/>
-                <w:top w:val="none" w:sz="0" w:space="0" w:color="000000"/>
-                <w:left w:val="none" w:sz="0" w:space="0" w:color="000000"/>
-                <w:right w:val="none" w:sz="0" w:space="0" w:color="000000"/>
-              </w:pBdr>
-              <w:spacing w:after="0" w:before="0" w:line="240"/>
-              <w:ind w:left="0" w:right="120" w:firstLine="0" w:firstLineChars="0"/>
-              <w:rPr>
-                <w:rFonts w:ascii="Arial" w:hAnsi="Arial" w:eastAsia="Arial" w:cs="Arial"/>
-                <w:i w:val="false"/>
-                <w:b w:val="false"/>
-                <w:u w:val="none"/>
-                <w:strike w:val="false"/>
-                <w:sz w:val="18"/>
-                <w:szCs w:val="18"/>
-                <w:color w:val="000000"/>
-              </w:rPr>
-            </w:pPr>
-            <w:r>
-              <w:rPr>
-                <w:rFonts w:ascii="Arial" w:hAnsi="Arial" w:eastAsia="Arial" w:cs="Arial"/>
-                <w:i w:val="false"/>
-                <w:b w:val="false"/>
-                <w:u w:val="none"/>
-                <w:strike w:val="false"/>
-                <w:sz w:val="18"/>
-                <w:szCs w:val="18"/>
-                <w:color w:val="000000"/>
-              </w:rPr>
-              <w:t xml:space="preserve">2 [2–3]</w:t>
-            </w:r>
-          </w:p>
-        </w:tc>
-        <w:tc>
-          <w:tcPr>
-            <w:tcBorders>
-              <w:bottom w:val="none" w:sz="0" w:space="0" w:color="000000"/>
-              <w:top w:val="none" w:sz="0" w:space="0" w:color="000000"/>
-              <w:left w:val="none" w:sz="0" w:space="0" w:color="000000"/>
-              <w:right w:val="none" w:sz="0" w:space="0" w:color="000000"/>
-            </w:tcBorders>
-            <w:shd w:val="clear" w:color="auto" w:fill="FFFFFF"/>
-            <w:tcMar>
-              <w:top w:w="0" w:type="dxa"/>
-              <w:bottom w:w="0" w:type="dxa"/>
-              <w:left w:w="0" w:type="dxa"/>
-              <w:right w:w="0" w:type="dxa"/>
-            </w:tcMar>
-            <w:vAlign w:val="center"/>
-          </w:tcPr>
-          <w:p>
-            <w:pPr>
-              <w:jc w:val="center"/>
-              <w:pBdr>
-                <w:bottom w:val="none" w:sz="0" w:space="0" w:color="000000"/>
-                <w:top w:val="none" w:sz="0" w:space="0" w:color="000000"/>
-                <w:left w:val="none" w:sz="0" w:space="0" w:color="000000"/>
-                <w:right w:val="none" w:sz="0" w:space="0" w:color="000000"/>
-              </w:pBdr>
-              <w:spacing w:after="0" w:before="0" w:line="240"/>
-              <w:ind w:left="0" w:right="120" w:firstLine="0" w:firstLineChars="0"/>
-              <w:rPr>
-                <w:rFonts w:ascii="Arial" w:hAnsi="Arial" w:eastAsia="Arial" w:cs="Arial"/>
-                <w:i w:val="false"/>
-                <w:b w:val="false"/>
-                <w:u w:val="none"/>
-                <w:strike w:val="false"/>
-                <w:sz w:val="18"/>
-                <w:szCs w:val="18"/>
-                <w:color w:val="000000"/>
-              </w:rPr>
-            </w:pPr>
-            <w:r>
-              <w:rPr>
-                <w:rFonts w:ascii="Arial" w:hAnsi="Arial" w:eastAsia="Arial" w:cs="Arial"/>
-                <w:i w:val="false"/>
-                <w:b w:val="false"/>
-                <w:u w:val="none"/>
-                <w:strike w:val="false"/>
-                <w:sz w:val="18"/>
-                <w:szCs w:val="18"/>
-                <w:color w:val="000000"/>
-              </w:rPr>
-              <w:t xml:space="preserve">2 [1–3]</w:t>
+              <w:t xml:space="preserve">2.1 [1.4–2.9]</w:t>
+            </w:r>
+          </w:p>
+        </w:tc>
+        <w:tc>
+          <w:tcPr>
+            <w:tcBorders>
+              <w:bottom w:val="none" w:sz="0" w:space="0" w:color="000000"/>
+              <w:top w:val="none" w:sz="0" w:space="0" w:color="000000"/>
+              <w:left w:val="none" w:sz="0" w:space="0" w:color="000000"/>
+              <w:right w:val="none" w:sz="0" w:space="0" w:color="000000"/>
+            </w:tcBorders>
+            <w:shd w:val="clear" w:color="auto" w:fill="FFFFFF"/>
+            <w:tcMar>
+              <w:top w:w="0" w:type="dxa"/>
+              <w:bottom w:w="0" w:type="dxa"/>
+              <w:left w:w="0" w:type="dxa"/>
+              <w:right w:w="0" w:type="dxa"/>
+            </w:tcMar>
+            <w:vAlign w:val="center"/>
+          </w:tcPr>
+          <w:p>
+            <w:pPr>
+              <w:jc w:val="center"/>
+              <w:pBdr>
+                <w:bottom w:val="none" w:sz="0" w:space="0" w:color="000000"/>
+                <w:top w:val="none" w:sz="0" w:space="0" w:color="000000"/>
+                <w:left w:val="none" w:sz="0" w:space="0" w:color="000000"/>
+                <w:right w:val="none" w:sz="0" w:space="0" w:color="000000"/>
+              </w:pBdr>
+              <w:spacing w:after="0" w:before="0" w:line="240"/>
+              <w:ind w:left="0" w:right="120" w:firstLine="0" w:firstLineChars="0"/>
+              <w:rPr>
+                <w:rFonts w:ascii="Arial" w:hAnsi="Arial" w:eastAsia="Arial" w:cs="Arial"/>
+                <w:i w:val="false"/>
+                <w:b w:val="false"/>
+                <w:u w:val="none"/>
+                <w:strike w:val="false"/>
+                <w:sz w:val="18"/>
+                <w:szCs w:val="18"/>
+                <w:color w:val="000000"/>
+              </w:rPr>
+            </w:pPr>
+            <w:r>
+              <w:rPr>
+                <w:rFonts w:ascii="Arial" w:hAnsi="Arial" w:eastAsia="Arial" w:cs="Arial"/>
+                <w:i w:val="false"/>
+                <w:b w:val="false"/>
+                <w:u w:val="none"/>
+                <w:strike w:val="false"/>
+                <w:sz w:val="18"/>
+                <w:szCs w:val="18"/>
+                <w:color w:val="000000"/>
+              </w:rPr>
+              <w:t xml:space="preserve">2.2 [2–2.5]</w:t>
+            </w:r>
+          </w:p>
+        </w:tc>
+        <w:tc>
+          <w:tcPr>
+            <w:tcBorders>
+              <w:bottom w:val="none" w:sz="0" w:space="0" w:color="000000"/>
+              <w:top w:val="none" w:sz="0" w:space="0" w:color="000000"/>
+              <w:left w:val="none" w:sz="0" w:space="0" w:color="000000"/>
+              <w:right w:val="none" w:sz="0" w:space="0" w:color="000000"/>
+            </w:tcBorders>
+            <w:shd w:val="clear" w:color="auto" w:fill="FFFFFF"/>
+            <w:tcMar>
+              <w:top w:w="0" w:type="dxa"/>
+              <w:bottom w:w="0" w:type="dxa"/>
+              <w:left w:w="0" w:type="dxa"/>
+              <w:right w:w="0" w:type="dxa"/>
+            </w:tcMar>
+            <w:vAlign w:val="center"/>
+          </w:tcPr>
+          <w:p>
+            <w:pPr>
+              <w:jc w:val="center"/>
+              <w:pBdr>
+                <w:bottom w:val="none" w:sz="0" w:space="0" w:color="000000"/>
+                <w:top w:val="none" w:sz="0" w:space="0" w:color="000000"/>
+                <w:left w:val="none" w:sz="0" w:space="0" w:color="000000"/>
+                <w:right w:val="none" w:sz="0" w:space="0" w:color="000000"/>
+              </w:pBdr>
+              <w:spacing w:after="0" w:before="0" w:line="240"/>
+              <w:ind w:left="0" w:right="120" w:firstLine="0" w:firstLineChars="0"/>
+              <w:rPr>
+                <w:rFonts w:ascii="Arial" w:hAnsi="Arial" w:eastAsia="Arial" w:cs="Arial"/>
+                <w:i w:val="false"/>
+                <w:b w:val="false"/>
+                <w:u w:val="none"/>
+                <w:strike w:val="false"/>
+                <w:sz w:val="18"/>
+                <w:szCs w:val="18"/>
+                <w:color w:val="000000"/>
+              </w:rPr>
+            </w:pPr>
+            <w:r>
+              <w:rPr>
+                <w:rFonts w:ascii="Arial" w:hAnsi="Arial" w:eastAsia="Arial" w:cs="Arial"/>
+                <w:i w:val="false"/>
+                <w:b w:val="false"/>
+                <w:u w:val="none"/>
+                <w:strike w:val="false"/>
+                <w:sz w:val="18"/>
+                <w:szCs w:val="18"/>
+                <w:color w:val="000000"/>
+              </w:rPr>
+              <w:t xml:space="preserve">2.1 [1.4–2.8]</w:t>
             </w:r>
           </w:p>
         </w:tc>
@@ -7925,115 +7925,115 @@
                 <w:szCs w:val="18"/>
                 <w:color w:val="000000"/>
               </w:rPr>
-              <w:t xml:space="preserve">4 [3–4]</w:t>
-            </w:r>
-          </w:p>
-        </w:tc>
-        <w:tc>
-          <w:tcPr>
-            <w:tcBorders>
-              <w:bottom w:val="none" w:sz="0" w:space="0" w:color="000000"/>
-              <w:top w:val="none" w:sz="0" w:space="0" w:color="000000"/>
-              <w:left w:val="none" w:sz="0" w:space="0" w:color="000000"/>
-              <w:right w:val="none" w:sz="0" w:space="0" w:color="000000"/>
-            </w:tcBorders>
-            <w:shd w:val="clear" w:color="auto" w:fill="FFFFFF"/>
-            <w:tcMar>
-              <w:top w:w="0" w:type="dxa"/>
-              <w:bottom w:w="0" w:type="dxa"/>
-              <w:left w:w="0" w:type="dxa"/>
-              <w:right w:w="0" w:type="dxa"/>
-            </w:tcMar>
-            <w:vAlign w:val="center"/>
-          </w:tcPr>
-          <w:p>
-            <w:pPr>
-              <w:jc w:val="center"/>
-              <w:pBdr>
-                <w:bottom w:val="none" w:sz="0" w:space="0" w:color="000000"/>
-                <w:top w:val="none" w:sz="0" w:space="0" w:color="000000"/>
-                <w:left w:val="none" w:sz="0" w:space="0" w:color="000000"/>
-                <w:right w:val="none" w:sz="0" w:space="0" w:color="000000"/>
-              </w:pBdr>
-              <w:spacing w:after="0" w:before="0" w:line="240"/>
-              <w:ind w:left="0" w:right="120" w:firstLine="0" w:firstLineChars="0"/>
-              <w:rPr>
-                <w:rFonts w:ascii="Arial" w:hAnsi="Arial" w:eastAsia="Arial" w:cs="Arial"/>
-                <w:i w:val="false"/>
-                <w:b w:val="false"/>
-                <w:u w:val="none"/>
-                <w:strike w:val="false"/>
-                <w:sz w:val="18"/>
-                <w:szCs w:val="18"/>
-                <w:color w:val="000000"/>
-              </w:rPr>
-            </w:pPr>
-            <w:r>
-              <w:rPr>
-                <w:rFonts w:ascii="Arial" w:hAnsi="Arial" w:eastAsia="Arial" w:cs="Arial"/>
-                <w:i w:val="false"/>
-                <w:b w:val="false"/>
-                <w:u w:val="none"/>
-                <w:strike w:val="false"/>
-                <w:sz w:val="18"/>
-                <w:szCs w:val="18"/>
-                <w:color w:val="000000"/>
-              </w:rPr>
-              <w:t xml:space="preserve">4 [3–4]</w:t>
-            </w:r>
-          </w:p>
-        </w:tc>
-        <w:tc>
-          <w:tcPr>
-            <w:tcBorders>
-              <w:bottom w:val="none" w:sz="0" w:space="0" w:color="000000"/>
-              <w:top w:val="none" w:sz="0" w:space="0" w:color="000000"/>
-              <w:left w:val="none" w:sz="0" w:space="0" w:color="000000"/>
-              <w:right w:val="none" w:sz="0" w:space="0" w:color="000000"/>
-            </w:tcBorders>
-            <w:shd w:val="clear" w:color="auto" w:fill="FFFFFF"/>
-            <w:tcMar>
-              <w:top w:w="0" w:type="dxa"/>
-              <w:bottom w:w="0" w:type="dxa"/>
-              <w:left w:w="0" w:type="dxa"/>
-              <w:right w:w="0" w:type="dxa"/>
-            </w:tcMar>
-            <w:vAlign w:val="center"/>
-          </w:tcPr>
-          <w:p>
-            <w:pPr>
-              <w:jc w:val="center"/>
-              <w:pBdr>
-                <w:bottom w:val="none" w:sz="0" w:space="0" w:color="000000"/>
-                <w:top w:val="none" w:sz="0" w:space="0" w:color="000000"/>
-                <w:left w:val="none" w:sz="0" w:space="0" w:color="000000"/>
-                <w:right w:val="none" w:sz="0" w:space="0" w:color="000000"/>
-              </w:pBdr>
-              <w:spacing w:after="0" w:before="0" w:line="240"/>
-              <w:ind w:left="0" w:right="120" w:firstLine="0" w:firstLineChars="0"/>
-              <w:rPr>
-                <w:rFonts w:ascii="Arial" w:hAnsi="Arial" w:eastAsia="Arial" w:cs="Arial"/>
-                <w:i w:val="false"/>
-                <w:b w:val="false"/>
-                <w:u w:val="none"/>
-                <w:strike w:val="false"/>
-                <w:sz w:val="18"/>
-                <w:szCs w:val="18"/>
-                <w:color w:val="000000"/>
-              </w:rPr>
-            </w:pPr>
-            <w:r>
-              <w:rPr>
-                <w:rFonts w:ascii="Arial" w:hAnsi="Arial" w:eastAsia="Arial" w:cs="Arial"/>
-                <w:i w:val="false"/>
-                <w:b w:val="false"/>
-                <w:u w:val="none"/>
-                <w:strike w:val="false"/>
-                <w:sz w:val="18"/>
-                <w:szCs w:val="18"/>
-                <w:color w:val="000000"/>
-              </w:rPr>
-              <w:t xml:space="preserve">4 [3–4]</w:t>
+              <w:t xml:space="preserve">3.8 [3.4–4.2]</w:t>
+            </w:r>
+          </w:p>
+        </w:tc>
+        <w:tc>
+          <w:tcPr>
+            <w:tcBorders>
+              <w:bottom w:val="none" w:sz="0" w:space="0" w:color="000000"/>
+              <w:top w:val="none" w:sz="0" w:space="0" w:color="000000"/>
+              <w:left w:val="none" w:sz="0" w:space="0" w:color="000000"/>
+              <w:right w:val="none" w:sz="0" w:space="0" w:color="000000"/>
+            </w:tcBorders>
+            <w:shd w:val="clear" w:color="auto" w:fill="FFFFFF"/>
+            <w:tcMar>
+              <w:top w:w="0" w:type="dxa"/>
+              <w:bottom w:w="0" w:type="dxa"/>
+              <w:left w:w="0" w:type="dxa"/>
+              <w:right w:w="0" w:type="dxa"/>
+            </w:tcMar>
+            <w:vAlign w:val="center"/>
+          </w:tcPr>
+          <w:p>
+            <w:pPr>
+              <w:jc w:val="center"/>
+              <w:pBdr>
+                <w:bottom w:val="none" w:sz="0" w:space="0" w:color="000000"/>
+                <w:top w:val="none" w:sz="0" w:space="0" w:color="000000"/>
+                <w:left w:val="none" w:sz="0" w:space="0" w:color="000000"/>
+                <w:right w:val="none" w:sz="0" w:space="0" w:color="000000"/>
+              </w:pBdr>
+              <w:spacing w:after="0" w:before="0" w:line="240"/>
+              <w:ind w:left="0" w:right="120" w:firstLine="0" w:firstLineChars="0"/>
+              <w:rPr>
+                <w:rFonts w:ascii="Arial" w:hAnsi="Arial" w:eastAsia="Arial" w:cs="Arial"/>
+                <w:i w:val="false"/>
+                <w:b w:val="false"/>
+                <w:u w:val="none"/>
+                <w:strike w:val="false"/>
+                <w:sz w:val="18"/>
+                <w:szCs w:val="18"/>
+                <w:color w:val="000000"/>
+              </w:rPr>
+            </w:pPr>
+            <w:r>
+              <w:rPr>
+                <w:rFonts w:ascii="Arial" w:hAnsi="Arial" w:eastAsia="Arial" w:cs="Arial"/>
+                <w:i w:val="false"/>
+                <w:b w:val="false"/>
+                <w:u w:val="none"/>
+                <w:strike w:val="false"/>
+                <w:sz w:val="18"/>
+                <w:szCs w:val="18"/>
+                <w:color w:val="000000"/>
+              </w:rPr>
+              <w:t xml:space="preserve">3.6 [3.4–4.2]</w:t>
+            </w:r>
+          </w:p>
+        </w:tc>
+        <w:tc>
+          <w:tcPr>
+            <w:tcBorders>
+              <w:bottom w:val="none" w:sz="0" w:space="0" w:color="000000"/>
+              <w:top w:val="none" w:sz="0" w:space="0" w:color="000000"/>
+              <w:left w:val="none" w:sz="0" w:space="0" w:color="000000"/>
+              <w:right w:val="none" w:sz="0" w:space="0" w:color="000000"/>
+            </w:tcBorders>
+            <w:shd w:val="clear" w:color="auto" w:fill="FFFFFF"/>
+            <w:tcMar>
+              <w:top w:w="0" w:type="dxa"/>
+              <w:bottom w:w="0" w:type="dxa"/>
+              <w:left w:w="0" w:type="dxa"/>
+              <w:right w:w="0" w:type="dxa"/>
+            </w:tcMar>
+            <w:vAlign w:val="center"/>
+          </w:tcPr>
+          <w:p>
+            <w:pPr>
+              <w:jc w:val="center"/>
+              <w:pBdr>
+                <w:bottom w:val="none" w:sz="0" w:space="0" w:color="000000"/>
+                <w:top w:val="none" w:sz="0" w:space="0" w:color="000000"/>
+                <w:left w:val="none" w:sz="0" w:space="0" w:color="000000"/>
+                <w:right w:val="none" w:sz="0" w:space="0" w:color="000000"/>
+              </w:pBdr>
+              <w:spacing w:after="0" w:before="0" w:line="240"/>
+              <w:ind w:left="0" w:right="120" w:firstLine="0" w:firstLineChars="0"/>
+              <w:rPr>
+                <w:rFonts w:ascii="Arial" w:hAnsi="Arial" w:eastAsia="Arial" w:cs="Arial"/>
+                <w:i w:val="false"/>
+                <w:b w:val="false"/>
+                <w:u w:val="none"/>
+                <w:strike w:val="false"/>
+                <w:sz w:val="18"/>
+                <w:szCs w:val="18"/>
+                <w:color w:val="000000"/>
+              </w:rPr>
+            </w:pPr>
+            <w:r>
+              <w:rPr>
+                <w:rFonts w:ascii="Arial" w:hAnsi="Arial" w:eastAsia="Arial" w:cs="Arial"/>
+                <w:i w:val="false"/>
+                <w:b w:val="false"/>
+                <w:u w:val="none"/>
+                <w:strike w:val="false"/>
+                <w:sz w:val="18"/>
+                <w:szCs w:val="18"/>
+                <w:color w:val="000000"/>
+              </w:rPr>
+              <w:t xml:space="preserve">3.8 [3.4–4.2]</w:t>
             </w:r>
           </w:p>
         </w:tc>
@@ -8201,115 +8201,115 @@
                 <w:szCs w:val="18"/>
                 <w:color w:val="000000"/>
               </w:rPr>
-              <w:t xml:space="preserve">78 [63–89]</w:t>
-            </w:r>
-          </w:p>
-        </w:tc>
-        <w:tc>
-          <w:tcPr>
-            <w:tcBorders>
-              <w:bottom w:val="none" w:sz="0" w:space="0" w:color="000000"/>
-              <w:top w:val="none" w:sz="0" w:space="0" w:color="000000"/>
-              <w:left w:val="none" w:sz="0" w:space="0" w:color="000000"/>
-              <w:right w:val="none" w:sz="0" w:space="0" w:color="000000"/>
-            </w:tcBorders>
-            <w:shd w:val="clear" w:color="auto" w:fill="FFFFFF"/>
-            <w:tcMar>
-              <w:top w:w="0" w:type="dxa"/>
-              <w:bottom w:w="0" w:type="dxa"/>
-              <w:left w:w="0" w:type="dxa"/>
-              <w:right w:w="0" w:type="dxa"/>
-            </w:tcMar>
-            <w:vAlign w:val="center"/>
-          </w:tcPr>
-          <w:p>
-            <w:pPr>
-              <w:jc w:val="center"/>
-              <w:pBdr>
-                <w:bottom w:val="none" w:sz="0" w:space="0" w:color="000000"/>
-                <w:top w:val="none" w:sz="0" w:space="0" w:color="000000"/>
-                <w:left w:val="none" w:sz="0" w:space="0" w:color="000000"/>
-                <w:right w:val="none" w:sz="0" w:space="0" w:color="000000"/>
-              </w:pBdr>
-              <w:spacing w:after="0" w:before="0" w:line="240"/>
-              <w:ind w:left="0" w:right="120" w:firstLine="0" w:firstLineChars="0"/>
-              <w:rPr>
-                <w:rFonts w:ascii="Arial" w:hAnsi="Arial" w:eastAsia="Arial" w:cs="Arial"/>
-                <w:i w:val="false"/>
-                <w:b w:val="false"/>
-                <w:u w:val="none"/>
-                <w:strike w:val="false"/>
-                <w:sz w:val="18"/>
-                <w:szCs w:val="18"/>
-                <w:color w:val="000000"/>
-              </w:rPr>
-            </w:pPr>
-            <w:r>
-              <w:rPr>
-                <w:rFonts w:ascii="Arial" w:hAnsi="Arial" w:eastAsia="Arial" w:cs="Arial"/>
-                <w:i w:val="false"/>
-                <w:b w:val="false"/>
-                <w:u w:val="none"/>
-                <w:strike w:val="false"/>
-                <w:sz w:val="18"/>
-                <w:szCs w:val="18"/>
-                <w:color w:val="000000"/>
-              </w:rPr>
-              <w:t xml:space="preserve">69 [53–79]</w:t>
-            </w:r>
-          </w:p>
-        </w:tc>
-        <w:tc>
-          <w:tcPr>
-            <w:tcBorders>
-              <w:bottom w:val="none" w:sz="0" w:space="0" w:color="000000"/>
-              <w:top w:val="none" w:sz="0" w:space="0" w:color="000000"/>
-              <w:left w:val="none" w:sz="0" w:space="0" w:color="000000"/>
-              <w:right w:val="none" w:sz="0" w:space="0" w:color="000000"/>
-            </w:tcBorders>
-            <w:shd w:val="clear" w:color="auto" w:fill="FFFFFF"/>
-            <w:tcMar>
-              <w:top w:w="0" w:type="dxa"/>
-              <w:bottom w:w="0" w:type="dxa"/>
-              <w:left w:w="0" w:type="dxa"/>
-              <w:right w:w="0" w:type="dxa"/>
-            </w:tcMar>
-            <w:vAlign w:val="center"/>
-          </w:tcPr>
-          <w:p>
-            <w:pPr>
-              <w:jc w:val="center"/>
-              <w:pBdr>
-                <w:bottom w:val="none" w:sz="0" w:space="0" w:color="000000"/>
-                <w:top w:val="none" w:sz="0" w:space="0" w:color="000000"/>
-                <w:left w:val="none" w:sz="0" w:space="0" w:color="000000"/>
-                <w:right w:val="none" w:sz="0" w:space="0" w:color="000000"/>
-              </w:pBdr>
-              <w:spacing w:after="0" w:before="0" w:line="240"/>
-              <w:ind w:left="0" w:right="120" w:firstLine="0" w:firstLineChars="0"/>
-              <w:rPr>
-                <w:rFonts w:ascii="Arial" w:hAnsi="Arial" w:eastAsia="Arial" w:cs="Arial"/>
-                <w:i w:val="false"/>
-                <w:b w:val="false"/>
-                <w:u w:val="none"/>
-                <w:strike w:val="false"/>
-                <w:sz w:val="18"/>
-                <w:szCs w:val="18"/>
-                <w:color w:val="000000"/>
-              </w:rPr>
-            </w:pPr>
-            <w:r>
-              <w:rPr>
-                <w:rFonts w:ascii="Arial" w:hAnsi="Arial" w:eastAsia="Arial" w:cs="Arial"/>
-                <w:i w:val="false"/>
-                <w:b w:val="false"/>
-                <w:u w:val="none"/>
-                <w:strike w:val="false"/>
-                <w:sz w:val="18"/>
-                <w:szCs w:val="18"/>
-                <w:color w:val="000000"/>
-              </w:rPr>
-              <w:t xml:space="preserve">73 [62–89]</w:t>
+              <w:t xml:space="preserve">78 [63–88.5]</w:t>
+            </w:r>
+          </w:p>
+        </w:tc>
+        <w:tc>
+          <w:tcPr>
+            <w:tcBorders>
+              <w:bottom w:val="none" w:sz="0" w:space="0" w:color="000000"/>
+              <w:top w:val="none" w:sz="0" w:space="0" w:color="000000"/>
+              <w:left w:val="none" w:sz="0" w:space="0" w:color="000000"/>
+              <w:right w:val="none" w:sz="0" w:space="0" w:color="000000"/>
+            </w:tcBorders>
+            <w:shd w:val="clear" w:color="auto" w:fill="FFFFFF"/>
+            <w:tcMar>
+              <w:top w:w="0" w:type="dxa"/>
+              <w:bottom w:w="0" w:type="dxa"/>
+              <w:left w:w="0" w:type="dxa"/>
+              <w:right w:w="0" w:type="dxa"/>
+            </w:tcMar>
+            <w:vAlign w:val="center"/>
+          </w:tcPr>
+          <w:p>
+            <w:pPr>
+              <w:jc w:val="center"/>
+              <w:pBdr>
+                <w:bottom w:val="none" w:sz="0" w:space="0" w:color="000000"/>
+                <w:top w:val="none" w:sz="0" w:space="0" w:color="000000"/>
+                <w:left w:val="none" w:sz="0" w:space="0" w:color="000000"/>
+                <w:right w:val="none" w:sz="0" w:space="0" w:color="000000"/>
+              </w:pBdr>
+              <w:spacing w:after="0" w:before="0" w:line="240"/>
+              <w:ind w:left="0" w:right="120" w:firstLine="0" w:firstLineChars="0"/>
+              <w:rPr>
+                <w:rFonts w:ascii="Arial" w:hAnsi="Arial" w:eastAsia="Arial" w:cs="Arial"/>
+                <w:i w:val="false"/>
+                <w:b w:val="false"/>
+                <w:u w:val="none"/>
+                <w:strike w:val="false"/>
+                <w:sz w:val="18"/>
+                <w:szCs w:val="18"/>
+                <w:color w:val="000000"/>
+              </w:rPr>
+            </w:pPr>
+            <w:r>
+              <w:rPr>
+                <w:rFonts w:ascii="Arial" w:hAnsi="Arial" w:eastAsia="Arial" w:cs="Arial"/>
+                <w:i w:val="false"/>
+                <w:b w:val="false"/>
+                <w:u w:val="none"/>
+                <w:strike w:val="false"/>
+                <w:sz w:val="18"/>
+                <w:szCs w:val="18"/>
+                <w:color w:val="000000"/>
+              </w:rPr>
+              <w:t xml:space="preserve">68.5 [53–78.5]</w:t>
+            </w:r>
+          </w:p>
+        </w:tc>
+        <w:tc>
+          <w:tcPr>
+            <w:tcBorders>
+              <w:bottom w:val="none" w:sz="0" w:space="0" w:color="000000"/>
+              <w:top w:val="none" w:sz="0" w:space="0" w:color="000000"/>
+              <w:left w:val="none" w:sz="0" w:space="0" w:color="000000"/>
+              <w:right w:val="none" w:sz="0" w:space="0" w:color="000000"/>
+            </w:tcBorders>
+            <w:shd w:val="clear" w:color="auto" w:fill="FFFFFF"/>
+            <w:tcMar>
+              <w:top w:w="0" w:type="dxa"/>
+              <w:bottom w:w="0" w:type="dxa"/>
+              <w:left w:w="0" w:type="dxa"/>
+              <w:right w:w="0" w:type="dxa"/>
+            </w:tcMar>
+            <w:vAlign w:val="center"/>
+          </w:tcPr>
+          <w:p>
+            <w:pPr>
+              <w:jc w:val="center"/>
+              <w:pBdr>
+                <w:bottom w:val="none" w:sz="0" w:space="0" w:color="000000"/>
+                <w:top w:val="none" w:sz="0" w:space="0" w:color="000000"/>
+                <w:left w:val="none" w:sz="0" w:space="0" w:color="000000"/>
+                <w:right w:val="none" w:sz="0" w:space="0" w:color="000000"/>
+              </w:pBdr>
+              <w:spacing w:after="0" w:before="0" w:line="240"/>
+              <w:ind w:left="0" w:right="120" w:firstLine="0" w:firstLineChars="0"/>
+              <w:rPr>
+                <w:rFonts w:ascii="Arial" w:hAnsi="Arial" w:eastAsia="Arial" w:cs="Arial"/>
+                <w:i w:val="false"/>
+                <w:b w:val="false"/>
+                <w:u w:val="none"/>
+                <w:strike w:val="false"/>
+                <w:sz w:val="18"/>
+                <w:szCs w:val="18"/>
+                <w:color w:val="000000"/>
+              </w:rPr>
+            </w:pPr>
+            <w:r>
+              <w:rPr>
+                <w:rFonts w:ascii="Arial" w:hAnsi="Arial" w:eastAsia="Arial" w:cs="Arial"/>
+                <w:i w:val="false"/>
+                <w:b w:val="false"/>
+                <w:u w:val="none"/>
+                <w:strike w:val="false"/>
+                <w:sz w:val="18"/>
+                <w:szCs w:val="18"/>
+                <w:color w:val="000000"/>
+              </w:rPr>
+              <w:t xml:space="preserve">73 [62–88.5]</w:t>
             </w:r>
           </w:p>
         </w:tc>
@@ -8531,61 +8531,61 @@
                 <w:szCs w:val="18"/>
                 <w:color w:val="000000"/>
               </w:rPr>
-              <w:t xml:space="preserve">45 [23–50]</w:t>
-            </w:r>
-          </w:p>
-        </w:tc>
-        <w:tc>
-          <w:tcPr>
-            <w:tcBorders>
-              <w:bottom w:val="none" w:sz="0" w:space="0" w:color="000000"/>
-              <w:top w:val="none" w:sz="0" w:space="0" w:color="000000"/>
-              <w:left w:val="none" w:sz="0" w:space="0" w:color="000000"/>
-              <w:right w:val="none" w:sz="0" w:space="0" w:color="000000"/>
-            </w:tcBorders>
-            <w:shd w:val="clear" w:color="auto" w:fill="FFFFFF"/>
-            <w:tcMar>
-              <w:top w:w="0" w:type="dxa"/>
-              <w:bottom w:w="0" w:type="dxa"/>
-              <w:left w:w="0" w:type="dxa"/>
-              <w:right w:w="0" w:type="dxa"/>
-            </w:tcMar>
-            <w:vAlign w:val="center"/>
-          </w:tcPr>
-          <w:p>
-            <w:pPr>
-              <w:jc w:val="center"/>
-              <w:pBdr>
-                <w:bottom w:val="none" w:sz="0" w:space="0" w:color="000000"/>
-                <w:top w:val="none" w:sz="0" w:space="0" w:color="000000"/>
-                <w:left w:val="none" w:sz="0" w:space="0" w:color="000000"/>
-                <w:right w:val="none" w:sz="0" w:space="0" w:color="000000"/>
-              </w:pBdr>
-              <w:spacing w:after="0" w:before="0" w:line="240"/>
-              <w:ind w:left="0" w:right="120" w:firstLine="0" w:firstLineChars="0"/>
-              <w:rPr>
-                <w:rFonts w:ascii="Arial" w:hAnsi="Arial" w:eastAsia="Arial" w:cs="Arial"/>
-                <w:i w:val="false"/>
-                <w:b w:val="false"/>
-                <w:u w:val="none"/>
-                <w:strike w:val="false"/>
-                <w:sz w:val="18"/>
-                <w:szCs w:val="18"/>
-                <w:color w:val="000000"/>
-              </w:rPr>
-            </w:pPr>
-            <w:r>
-              <w:rPr>
-                <w:rFonts w:ascii="Arial" w:hAnsi="Arial" w:eastAsia="Arial" w:cs="Arial"/>
-                <w:i w:val="false"/>
-                <w:b w:val="false"/>
-                <w:u w:val="none"/>
-                <w:strike w:val="false"/>
-                <w:sz w:val="18"/>
-                <w:szCs w:val="18"/>
-                <w:color w:val="000000"/>
-              </w:rPr>
-              <w:t xml:space="preserve">22 [14–40]</w:t>
+              <w:t xml:space="preserve">44.5 [22.8–50.2]</w:t>
+            </w:r>
+          </w:p>
+        </w:tc>
+        <w:tc>
+          <w:tcPr>
+            <w:tcBorders>
+              <w:bottom w:val="none" w:sz="0" w:space="0" w:color="000000"/>
+              <w:top w:val="none" w:sz="0" w:space="0" w:color="000000"/>
+              <w:left w:val="none" w:sz="0" w:space="0" w:color="000000"/>
+              <w:right w:val="none" w:sz="0" w:space="0" w:color="000000"/>
+            </w:tcBorders>
+            <w:shd w:val="clear" w:color="auto" w:fill="FFFFFF"/>
+            <w:tcMar>
+              <w:top w:w="0" w:type="dxa"/>
+              <w:bottom w:w="0" w:type="dxa"/>
+              <w:left w:w="0" w:type="dxa"/>
+              <w:right w:w="0" w:type="dxa"/>
+            </w:tcMar>
+            <w:vAlign w:val="center"/>
+          </w:tcPr>
+          <w:p>
+            <w:pPr>
+              <w:jc w:val="center"/>
+              <w:pBdr>
+                <w:bottom w:val="none" w:sz="0" w:space="0" w:color="000000"/>
+                <w:top w:val="none" w:sz="0" w:space="0" w:color="000000"/>
+                <w:left w:val="none" w:sz="0" w:space="0" w:color="000000"/>
+                <w:right w:val="none" w:sz="0" w:space="0" w:color="000000"/>
+              </w:pBdr>
+              <w:spacing w:after="0" w:before="0" w:line="240"/>
+              <w:ind w:left="0" w:right="120" w:firstLine="0" w:firstLineChars="0"/>
+              <w:rPr>
+                <w:rFonts w:ascii="Arial" w:hAnsi="Arial" w:eastAsia="Arial" w:cs="Arial"/>
+                <w:i w:val="false"/>
+                <w:b w:val="false"/>
+                <w:u w:val="none"/>
+                <w:strike w:val="false"/>
+                <w:sz w:val="18"/>
+                <w:szCs w:val="18"/>
+                <w:color w:val="000000"/>
+              </w:rPr>
+            </w:pPr>
+            <w:r>
+              <w:rPr>
+                <w:rFonts w:ascii="Arial" w:hAnsi="Arial" w:eastAsia="Arial" w:cs="Arial"/>
+                <w:i w:val="false"/>
+                <w:b w:val="false"/>
+                <w:u w:val="none"/>
+                <w:strike w:val="false"/>
+                <w:sz w:val="18"/>
+                <w:szCs w:val="18"/>
+                <w:color w:val="000000"/>
+              </w:rPr>
+              <w:t xml:space="preserve">22 [13.5–39.5]</w:t>
             </w:r>
           </w:p>
         </w:tc>
@@ -8753,115 +8753,115 @@
                 <w:szCs w:val="18"/>
                 <w:color w:val="000000"/>
               </w:rPr>
-              <w:t xml:space="preserve">22 [19–33]</w:t>
-            </w:r>
-          </w:p>
-        </w:tc>
-        <w:tc>
-          <w:tcPr>
-            <w:tcBorders>
-              <w:bottom w:val="none" w:sz="0" w:space="0" w:color="000000"/>
-              <w:top w:val="none" w:sz="0" w:space="0" w:color="000000"/>
-              <w:left w:val="none" w:sz="0" w:space="0" w:color="000000"/>
-              <w:right w:val="none" w:sz="0" w:space="0" w:color="000000"/>
-            </w:tcBorders>
-            <w:shd w:val="clear" w:color="auto" w:fill="FFFFFF"/>
-            <w:tcMar>
-              <w:top w:w="0" w:type="dxa"/>
-              <w:bottom w:w="0" w:type="dxa"/>
-              <w:left w:w="0" w:type="dxa"/>
-              <w:right w:w="0" w:type="dxa"/>
-            </w:tcMar>
-            <w:vAlign w:val="center"/>
-          </w:tcPr>
-          <w:p>
-            <w:pPr>
-              <w:jc w:val="center"/>
-              <w:pBdr>
-                <w:bottom w:val="none" w:sz="0" w:space="0" w:color="000000"/>
-                <w:top w:val="none" w:sz="0" w:space="0" w:color="000000"/>
-                <w:left w:val="none" w:sz="0" w:space="0" w:color="000000"/>
-                <w:right w:val="none" w:sz="0" w:space="0" w:color="000000"/>
-              </w:pBdr>
-              <w:spacing w:after="0" w:before="0" w:line="240"/>
-              <w:ind w:left="0" w:right="120" w:firstLine="0" w:firstLineChars="0"/>
-              <w:rPr>
-                <w:rFonts w:ascii="Arial" w:hAnsi="Arial" w:eastAsia="Arial" w:cs="Arial"/>
-                <w:i w:val="false"/>
-                <w:b w:val="false"/>
-                <w:u w:val="none"/>
-                <w:strike w:val="false"/>
-                <w:sz w:val="18"/>
-                <w:szCs w:val="18"/>
-                <w:color w:val="000000"/>
-              </w:rPr>
-            </w:pPr>
-            <w:r>
-              <w:rPr>
-                <w:rFonts w:ascii="Arial" w:hAnsi="Arial" w:eastAsia="Arial" w:cs="Arial"/>
-                <w:i w:val="false"/>
-                <w:b w:val="false"/>
-                <w:u w:val="none"/>
-                <w:strike w:val="false"/>
-                <w:sz w:val="18"/>
-                <w:szCs w:val="18"/>
-                <w:color w:val="000000"/>
-              </w:rPr>
-              <w:t xml:space="preserve">34 [29–42]</w:t>
-            </w:r>
-          </w:p>
-        </w:tc>
-        <w:tc>
-          <w:tcPr>
-            <w:tcBorders>
-              <w:bottom w:val="none" w:sz="0" w:space="0" w:color="000000"/>
-              <w:top w:val="none" w:sz="0" w:space="0" w:color="000000"/>
-              <w:left w:val="none" w:sz="0" w:space="0" w:color="000000"/>
-              <w:right w:val="none" w:sz="0" w:space="0" w:color="000000"/>
-            </w:tcBorders>
-            <w:shd w:val="clear" w:color="auto" w:fill="FFFFFF"/>
-            <w:tcMar>
-              <w:top w:w="0" w:type="dxa"/>
-              <w:bottom w:w="0" w:type="dxa"/>
-              <w:left w:w="0" w:type="dxa"/>
-              <w:right w:w="0" w:type="dxa"/>
-            </w:tcMar>
-            <w:vAlign w:val="center"/>
-          </w:tcPr>
-          <w:p>
-            <w:pPr>
-              <w:jc w:val="center"/>
-              <w:pBdr>
-                <w:bottom w:val="none" w:sz="0" w:space="0" w:color="000000"/>
-                <w:top w:val="none" w:sz="0" w:space="0" w:color="000000"/>
-                <w:left w:val="none" w:sz="0" w:space="0" w:color="000000"/>
-                <w:right w:val="none" w:sz="0" w:space="0" w:color="000000"/>
-              </w:pBdr>
-              <w:spacing w:after="0" w:before="0" w:line="240"/>
-              <w:ind w:left="0" w:right="120" w:firstLine="0" w:firstLineChars="0"/>
-              <w:rPr>
-                <w:rFonts w:ascii="Arial" w:hAnsi="Arial" w:eastAsia="Arial" w:cs="Arial"/>
-                <w:i w:val="false"/>
-                <w:b w:val="false"/>
-                <w:u w:val="none"/>
-                <w:strike w:val="false"/>
-                <w:sz w:val="18"/>
-                <w:szCs w:val="18"/>
-                <w:color w:val="000000"/>
-              </w:rPr>
-            </w:pPr>
-            <w:r>
-              <w:rPr>
-                <w:rFonts w:ascii="Arial" w:hAnsi="Arial" w:eastAsia="Arial" w:cs="Arial"/>
-                <w:i w:val="false"/>
-                <w:b w:val="false"/>
-                <w:u w:val="none"/>
-                <w:strike w:val="false"/>
-                <w:sz w:val="18"/>
-                <w:szCs w:val="18"/>
-                <w:color w:val="000000"/>
-              </w:rPr>
-              <w:t xml:space="preserve">25 [19–35]</w:t>
+              <w:t xml:space="preserve">22 [18.5–33]</w:t>
+            </w:r>
+          </w:p>
+        </w:tc>
+        <w:tc>
+          <w:tcPr>
+            <w:tcBorders>
+              <w:bottom w:val="none" w:sz="0" w:space="0" w:color="000000"/>
+              <w:top w:val="none" w:sz="0" w:space="0" w:color="000000"/>
+              <w:left w:val="none" w:sz="0" w:space="0" w:color="000000"/>
+              <w:right w:val="none" w:sz="0" w:space="0" w:color="000000"/>
+            </w:tcBorders>
+            <w:shd w:val="clear" w:color="auto" w:fill="FFFFFF"/>
+            <w:tcMar>
+              <w:top w:w="0" w:type="dxa"/>
+              <w:bottom w:w="0" w:type="dxa"/>
+              <w:left w:w="0" w:type="dxa"/>
+              <w:right w:w="0" w:type="dxa"/>
+            </w:tcMar>
+            <w:vAlign w:val="center"/>
+          </w:tcPr>
+          <w:p>
+            <w:pPr>
+              <w:jc w:val="center"/>
+              <w:pBdr>
+                <w:bottom w:val="none" w:sz="0" w:space="0" w:color="000000"/>
+                <w:top w:val="none" w:sz="0" w:space="0" w:color="000000"/>
+                <w:left w:val="none" w:sz="0" w:space="0" w:color="000000"/>
+                <w:right w:val="none" w:sz="0" w:space="0" w:color="000000"/>
+              </w:pBdr>
+              <w:spacing w:after="0" w:before="0" w:line="240"/>
+              <w:ind w:left="0" w:right="120" w:firstLine="0" w:firstLineChars="0"/>
+              <w:rPr>
+                <w:rFonts w:ascii="Arial" w:hAnsi="Arial" w:eastAsia="Arial" w:cs="Arial"/>
+                <w:i w:val="false"/>
+                <w:b w:val="false"/>
+                <w:u w:val="none"/>
+                <w:strike w:val="false"/>
+                <w:sz w:val="18"/>
+                <w:szCs w:val="18"/>
+                <w:color w:val="000000"/>
+              </w:rPr>
+            </w:pPr>
+            <w:r>
+              <w:rPr>
+                <w:rFonts w:ascii="Arial" w:hAnsi="Arial" w:eastAsia="Arial" w:cs="Arial"/>
+                <w:i w:val="false"/>
+                <w:b w:val="false"/>
+                <w:u w:val="none"/>
+                <w:strike w:val="false"/>
+                <w:sz w:val="18"/>
+                <w:szCs w:val="18"/>
+                <w:color w:val="000000"/>
+              </w:rPr>
+              <w:t xml:space="preserve">33.5 [29–42]</w:t>
+            </w:r>
+          </w:p>
+        </w:tc>
+        <w:tc>
+          <w:tcPr>
+            <w:tcBorders>
+              <w:bottom w:val="none" w:sz="0" w:space="0" w:color="000000"/>
+              <w:top w:val="none" w:sz="0" w:space="0" w:color="000000"/>
+              <w:left w:val="none" w:sz="0" w:space="0" w:color="000000"/>
+              <w:right w:val="none" w:sz="0" w:space="0" w:color="000000"/>
+            </w:tcBorders>
+            <w:shd w:val="clear" w:color="auto" w:fill="FFFFFF"/>
+            <w:tcMar>
+              <w:top w:w="0" w:type="dxa"/>
+              <w:bottom w:w="0" w:type="dxa"/>
+              <w:left w:w="0" w:type="dxa"/>
+              <w:right w:w="0" w:type="dxa"/>
+            </w:tcMar>
+            <w:vAlign w:val="center"/>
+          </w:tcPr>
+          <w:p>
+            <w:pPr>
+              <w:jc w:val="center"/>
+              <w:pBdr>
+                <w:bottom w:val="none" w:sz="0" w:space="0" w:color="000000"/>
+                <w:top w:val="none" w:sz="0" w:space="0" w:color="000000"/>
+                <w:left w:val="none" w:sz="0" w:space="0" w:color="000000"/>
+                <w:right w:val="none" w:sz="0" w:space="0" w:color="000000"/>
+              </w:pBdr>
+              <w:spacing w:after="0" w:before="0" w:line="240"/>
+              <w:ind w:left="0" w:right="120" w:firstLine="0" w:firstLineChars="0"/>
+              <w:rPr>
+                <w:rFonts w:ascii="Arial" w:hAnsi="Arial" w:eastAsia="Arial" w:cs="Arial"/>
+                <w:i w:val="false"/>
+                <w:b w:val="false"/>
+                <w:u w:val="none"/>
+                <w:strike w:val="false"/>
+                <w:sz w:val="18"/>
+                <w:szCs w:val="18"/>
+                <w:color w:val="000000"/>
+              </w:rPr>
+            </w:pPr>
+            <w:r>
+              <w:rPr>
+                <w:rFonts w:ascii="Arial" w:hAnsi="Arial" w:eastAsia="Arial" w:cs="Arial"/>
+                <w:i w:val="false"/>
+                <w:b w:val="false"/>
+                <w:u w:val="none"/>
+                <w:strike w:val="false"/>
+                <w:sz w:val="18"/>
+                <w:szCs w:val="18"/>
+                <w:color w:val="000000"/>
+              </w:rPr>
+              <w:t xml:space="preserve">25 [19–34.5]</w:t>
             </w:r>
           </w:p>
         </w:tc>
@@ -9029,115 +9029,115 @@
                 <w:szCs w:val="18"/>
                 <w:color w:val="000000"/>
               </w:rPr>
-              <w:t xml:space="preserve">1 [0–1]</w:t>
-            </w:r>
-          </w:p>
-        </w:tc>
-        <w:tc>
-          <w:tcPr>
-            <w:tcBorders>
-              <w:bottom w:val="none" w:sz="0" w:space="0" w:color="000000"/>
-              <w:top w:val="none" w:sz="0" w:space="0" w:color="000000"/>
-              <w:left w:val="none" w:sz="0" w:space="0" w:color="000000"/>
-              <w:right w:val="none" w:sz="0" w:space="0" w:color="000000"/>
-            </w:tcBorders>
-            <w:shd w:val="clear" w:color="auto" w:fill="FFFFFF"/>
-            <w:tcMar>
-              <w:top w:w="0" w:type="dxa"/>
-              <w:bottom w:w="0" w:type="dxa"/>
-              <w:left w:w="0" w:type="dxa"/>
-              <w:right w:w="0" w:type="dxa"/>
-            </w:tcMar>
-            <w:vAlign w:val="center"/>
-          </w:tcPr>
-          <w:p>
-            <w:pPr>
-              <w:jc w:val="center"/>
-              <w:pBdr>
-                <w:bottom w:val="none" w:sz="0" w:space="0" w:color="000000"/>
-                <w:top w:val="none" w:sz="0" w:space="0" w:color="000000"/>
-                <w:left w:val="none" w:sz="0" w:space="0" w:color="000000"/>
-                <w:right w:val="none" w:sz="0" w:space="0" w:color="000000"/>
-              </w:pBdr>
-              <w:spacing w:after="0" w:before="0" w:line="240"/>
-              <w:ind w:left="0" w:right="120" w:firstLine="0" w:firstLineChars="0"/>
-              <w:rPr>
-                <w:rFonts w:ascii="Arial" w:hAnsi="Arial" w:eastAsia="Arial" w:cs="Arial"/>
-                <w:i w:val="false"/>
-                <w:b w:val="false"/>
-                <w:u w:val="none"/>
-                <w:strike w:val="false"/>
-                <w:sz w:val="18"/>
-                <w:szCs w:val="18"/>
-                <w:color w:val="000000"/>
-              </w:rPr>
-            </w:pPr>
-            <w:r>
-              <w:rPr>
-                <w:rFonts w:ascii="Arial" w:hAnsi="Arial" w:eastAsia="Arial" w:cs="Arial"/>
-                <w:i w:val="false"/>
-                <w:b w:val="false"/>
-                <w:u w:val="none"/>
-                <w:strike w:val="false"/>
-                <w:sz w:val="18"/>
-                <w:szCs w:val="18"/>
-                <w:color w:val="000000"/>
-              </w:rPr>
-              <w:t xml:space="preserve">1 [1–1]</w:t>
-            </w:r>
-          </w:p>
-        </w:tc>
-        <w:tc>
-          <w:tcPr>
-            <w:tcBorders>
-              <w:bottom w:val="none" w:sz="0" w:space="0" w:color="000000"/>
-              <w:top w:val="none" w:sz="0" w:space="0" w:color="000000"/>
-              <w:left w:val="none" w:sz="0" w:space="0" w:color="000000"/>
-              <w:right w:val="none" w:sz="0" w:space="0" w:color="000000"/>
-            </w:tcBorders>
-            <w:shd w:val="clear" w:color="auto" w:fill="FFFFFF"/>
-            <w:tcMar>
-              <w:top w:w="0" w:type="dxa"/>
-              <w:bottom w:w="0" w:type="dxa"/>
-              <w:left w:w="0" w:type="dxa"/>
-              <w:right w:w="0" w:type="dxa"/>
-            </w:tcMar>
-            <w:vAlign w:val="center"/>
-          </w:tcPr>
-          <w:p>
-            <w:pPr>
-              <w:jc w:val="center"/>
-              <w:pBdr>
-                <w:bottom w:val="none" w:sz="0" w:space="0" w:color="000000"/>
-                <w:top w:val="none" w:sz="0" w:space="0" w:color="000000"/>
-                <w:left w:val="none" w:sz="0" w:space="0" w:color="000000"/>
-                <w:right w:val="none" w:sz="0" w:space="0" w:color="000000"/>
-              </w:pBdr>
-              <w:spacing w:after="0" w:before="0" w:line="240"/>
-              <w:ind w:left="0" w:right="120" w:firstLine="0" w:firstLineChars="0"/>
-              <w:rPr>
-                <w:rFonts w:ascii="Arial" w:hAnsi="Arial" w:eastAsia="Arial" w:cs="Arial"/>
-                <w:i w:val="false"/>
-                <w:b w:val="false"/>
-                <w:u w:val="none"/>
-                <w:strike w:val="false"/>
-                <w:sz w:val="18"/>
-                <w:szCs w:val="18"/>
-                <w:color w:val="000000"/>
-              </w:rPr>
-            </w:pPr>
-            <w:r>
-              <w:rPr>
-                <w:rFonts w:ascii="Arial" w:hAnsi="Arial" w:eastAsia="Arial" w:cs="Arial"/>
-                <w:i w:val="false"/>
-                <w:b w:val="false"/>
-                <w:u w:val="none"/>
-                <w:strike w:val="false"/>
-                <w:sz w:val="18"/>
-                <w:szCs w:val="18"/>
-                <w:color w:val="000000"/>
-              </w:rPr>
-              <w:t xml:space="preserve">1 [0–1]</w:t>
+              <w:t xml:space="preserve">0.6 [0.4–1.1]</w:t>
+            </w:r>
+          </w:p>
+        </w:tc>
+        <w:tc>
+          <w:tcPr>
+            <w:tcBorders>
+              <w:bottom w:val="none" w:sz="0" w:space="0" w:color="000000"/>
+              <w:top w:val="none" w:sz="0" w:space="0" w:color="000000"/>
+              <w:left w:val="none" w:sz="0" w:space="0" w:color="000000"/>
+              <w:right w:val="none" w:sz="0" w:space="0" w:color="000000"/>
+            </w:tcBorders>
+            <w:shd w:val="clear" w:color="auto" w:fill="FFFFFF"/>
+            <w:tcMar>
+              <w:top w:w="0" w:type="dxa"/>
+              <w:bottom w:w="0" w:type="dxa"/>
+              <w:left w:w="0" w:type="dxa"/>
+              <w:right w:w="0" w:type="dxa"/>
+            </w:tcMar>
+            <w:vAlign w:val="center"/>
+          </w:tcPr>
+          <w:p>
+            <w:pPr>
+              <w:jc w:val="center"/>
+              <w:pBdr>
+                <w:bottom w:val="none" w:sz="0" w:space="0" w:color="000000"/>
+                <w:top w:val="none" w:sz="0" w:space="0" w:color="000000"/>
+                <w:left w:val="none" w:sz="0" w:space="0" w:color="000000"/>
+                <w:right w:val="none" w:sz="0" w:space="0" w:color="000000"/>
+              </w:pBdr>
+              <w:spacing w:after="0" w:before="0" w:line="240"/>
+              <w:ind w:left="0" w:right="120" w:firstLine="0" w:firstLineChars="0"/>
+              <w:rPr>
+                <w:rFonts w:ascii="Arial" w:hAnsi="Arial" w:eastAsia="Arial" w:cs="Arial"/>
+                <w:i w:val="false"/>
+                <w:b w:val="false"/>
+                <w:u w:val="none"/>
+                <w:strike w:val="false"/>
+                <w:sz w:val="18"/>
+                <w:szCs w:val="18"/>
+                <w:color w:val="000000"/>
+              </w:rPr>
+            </w:pPr>
+            <w:r>
+              <w:rPr>
+                <w:rFonts w:ascii="Arial" w:hAnsi="Arial" w:eastAsia="Arial" w:cs="Arial"/>
+                <w:i w:val="false"/>
+                <w:b w:val="false"/>
+                <w:u w:val="none"/>
+                <w:strike w:val="false"/>
+                <w:sz w:val="18"/>
+                <w:szCs w:val="18"/>
+                <w:color w:val="000000"/>
+              </w:rPr>
+              <w:t xml:space="preserve">0.8 [0.5–1.2]</w:t>
+            </w:r>
+          </w:p>
+        </w:tc>
+        <w:tc>
+          <w:tcPr>
+            <w:tcBorders>
+              <w:bottom w:val="none" w:sz="0" w:space="0" w:color="000000"/>
+              <w:top w:val="none" w:sz="0" w:space="0" w:color="000000"/>
+              <w:left w:val="none" w:sz="0" w:space="0" w:color="000000"/>
+              <w:right w:val="none" w:sz="0" w:space="0" w:color="000000"/>
+            </w:tcBorders>
+            <w:shd w:val="clear" w:color="auto" w:fill="FFFFFF"/>
+            <w:tcMar>
+              <w:top w:w="0" w:type="dxa"/>
+              <w:bottom w:w="0" w:type="dxa"/>
+              <w:left w:w="0" w:type="dxa"/>
+              <w:right w:w="0" w:type="dxa"/>
+            </w:tcMar>
+            <w:vAlign w:val="center"/>
+          </w:tcPr>
+          <w:p>
+            <w:pPr>
+              <w:jc w:val="center"/>
+              <w:pBdr>
+                <w:bottom w:val="none" w:sz="0" w:space="0" w:color="000000"/>
+                <w:top w:val="none" w:sz="0" w:space="0" w:color="000000"/>
+                <w:left w:val="none" w:sz="0" w:space="0" w:color="000000"/>
+                <w:right w:val="none" w:sz="0" w:space="0" w:color="000000"/>
+              </w:pBdr>
+              <w:spacing w:after="0" w:before="0" w:line="240"/>
+              <w:ind w:left="0" w:right="120" w:firstLine="0" w:firstLineChars="0"/>
+              <w:rPr>
+                <w:rFonts w:ascii="Arial" w:hAnsi="Arial" w:eastAsia="Arial" w:cs="Arial"/>
+                <w:i w:val="false"/>
+                <w:b w:val="false"/>
+                <w:u w:val="none"/>
+                <w:strike w:val="false"/>
+                <w:sz w:val="18"/>
+                <w:szCs w:val="18"/>
+                <w:color w:val="000000"/>
+              </w:rPr>
+            </w:pPr>
+            <w:r>
+              <w:rPr>
+                <w:rFonts w:ascii="Arial" w:hAnsi="Arial" w:eastAsia="Arial" w:cs="Arial"/>
+                <w:i w:val="false"/>
+                <w:b w:val="false"/>
+                <w:u w:val="none"/>
+                <w:strike w:val="false"/>
+                <w:sz w:val="18"/>
+                <w:szCs w:val="18"/>
+                <w:color w:val="000000"/>
+              </w:rPr>
+              <w:t xml:space="preserve">0.6 [0.4–1.1]</w:t>
             </w:r>
           </w:p>
         </w:tc>
@@ -9305,115 +9305,115 @@
                 <w:szCs w:val="18"/>
                 <w:color w:val="000000"/>
               </w:rPr>
-              <w:t xml:space="preserve">1 [1–2]</w:t>
-            </w:r>
-          </w:p>
-        </w:tc>
-        <w:tc>
-          <w:tcPr>
-            <w:tcBorders>
-              <w:bottom w:val="none" w:sz="0" w:space="0" w:color="000000"/>
-              <w:top w:val="none" w:sz="0" w:space="0" w:color="000000"/>
-              <w:left w:val="none" w:sz="0" w:space="0" w:color="000000"/>
-              <w:right w:val="none" w:sz="0" w:space="0" w:color="000000"/>
-            </w:tcBorders>
-            <w:shd w:val="clear" w:color="auto" w:fill="FFFFFF"/>
-            <w:tcMar>
-              <w:top w:w="0" w:type="dxa"/>
-              <w:bottom w:w="0" w:type="dxa"/>
-              <w:left w:w="0" w:type="dxa"/>
-              <w:right w:w="0" w:type="dxa"/>
-            </w:tcMar>
-            <w:vAlign w:val="center"/>
-          </w:tcPr>
-          <w:p>
-            <w:pPr>
-              <w:jc w:val="center"/>
-              <w:pBdr>
-                <w:bottom w:val="none" w:sz="0" w:space="0" w:color="000000"/>
-                <w:top w:val="none" w:sz="0" w:space="0" w:color="000000"/>
-                <w:left w:val="none" w:sz="0" w:space="0" w:color="000000"/>
-                <w:right w:val="none" w:sz="0" w:space="0" w:color="000000"/>
-              </w:pBdr>
-              <w:spacing w:after="0" w:before="0" w:line="240"/>
-              <w:ind w:left="0" w:right="120" w:firstLine="0" w:firstLineChars="0"/>
-              <w:rPr>
-                <w:rFonts w:ascii="Arial" w:hAnsi="Arial" w:eastAsia="Arial" w:cs="Arial"/>
-                <w:i w:val="false"/>
-                <w:b w:val="false"/>
-                <w:u w:val="none"/>
-                <w:strike w:val="false"/>
-                <w:sz w:val="18"/>
-                <w:szCs w:val="18"/>
-                <w:color w:val="000000"/>
-              </w:rPr>
-            </w:pPr>
-            <w:r>
-              <w:rPr>
-                <w:rFonts w:ascii="Arial" w:hAnsi="Arial" w:eastAsia="Arial" w:cs="Arial"/>
-                <w:i w:val="false"/>
-                <w:b w:val="false"/>
-                <w:u w:val="none"/>
-                <w:strike w:val="false"/>
-                <w:sz w:val="18"/>
-                <w:szCs w:val="18"/>
-                <w:color w:val="000000"/>
-              </w:rPr>
-              <w:t xml:space="preserve">1 [1–1]</w:t>
-            </w:r>
-          </w:p>
-        </w:tc>
-        <w:tc>
-          <w:tcPr>
-            <w:tcBorders>
-              <w:bottom w:val="none" w:sz="0" w:space="0" w:color="000000"/>
-              <w:top w:val="none" w:sz="0" w:space="0" w:color="000000"/>
-              <w:left w:val="none" w:sz="0" w:space="0" w:color="000000"/>
-              <w:right w:val="none" w:sz="0" w:space="0" w:color="000000"/>
-            </w:tcBorders>
-            <w:shd w:val="clear" w:color="auto" w:fill="FFFFFF"/>
-            <w:tcMar>
-              <w:top w:w="0" w:type="dxa"/>
-              <w:bottom w:w="0" w:type="dxa"/>
-              <w:left w:w="0" w:type="dxa"/>
-              <w:right w:w="0" w:type="dxa"/>
-            </w:tcMar>
-            <w:vAlign w:val="center"/>
-          </w:tcPr>
-          <w:p>
-            <w:pPr>
-              <w:jc w:val="center"/>
-              <w:pBdr>
-                <w:bottom w:val="none" w:sz="0" w:space="0" w:color="000000"/>
-                <w:top w:val="none" w:sz="0" w:space="0" w:color="000000"/>
-                <w:left w:val="none" w:sz="0" w:space="0" w:color="000000"/>
-                <w:right w:val="none" w:sz="0" w:space="0" w:color="000000"/>
-              </w:pBdr>
-              <w:spacing w:after="0" w:before="0" w:line="240"/>
-              <w:ind w:left="0" w:right="120" w:firstLine="0" w:firstLineChars="0"/>
-              <w:rPr>
-                <w:rFonts w:ascii="Arial" w:hAnsi="Arial" w:eastAsia="Arial" w:cs="Arial"/>
-                <w:i w:val="false"/>
-                <w:b w:val="false"/>
-                <w:u w:val="none"/>
-                <w:strike w:val="false"/>
-                <w:sz w:val="18"/>
-                <w:szCs w:val="18"/>
-                <w:color w:val="000000"/>
-              </w:rPr>
-            </w:pPr>
-            <w:r>
-              <w:rPr>
-                <w:rFonts w:ascii="Arial" w:hAnsi="Arial" w:eastAsia="Arial" w:cs="Arial"/>
-                <w:i w:val="false"/>
-                <w:b w:val="false"/>
-                <w:u w:val="none"/>
-                <w:strike w:val="false"/>
-                <w:sz w:val="18"/>
-                <w:szCs w:val="18"/>
-                <w:color w:val="000000"/>
-              </w:rPr>
-              <w:t xml:space="preserve">1 [1–2]</w:t>
+              <w:t xml:space="preserve">1.3 [1–1.7]</w:t>
+            </w:r>
+          </w:p>
+        </w:tc>
+        <w:tc>
+          <w:tcPr>
+            <w:tcBorders>
+              <w:bottom w:val="none" w:sz="0" w:space="0" w:color="000000"/>
+              <w:top w:val="none" w:sz="0" w:space="0" w:color="000000"/>
+              <w:left w:val="none" w:sz="0" w:space="0" w:color="000000"/>
+              <w:right w:val="none" w:sz="0" w:space="0" w:color="000000"/>
+            </w:tcBorders>
+            <w:shd w:val="clear" w:color="auto" w:fill="FFFFFF"/>
+            <w:tcMar>
+              <w:top w:w="0" w:type="dxa"/>
+              <w:bottom w:w="0" w:type="dxa"/>
+              <w:left w:w="0" w:type="dxa"/>
+              <w:right w:w="0" w:type="dxa"/>
+            </w:tcMar>
+            <w:vAlign w:val="center"/>
+          </w:tcPr>
+          <w:p>
+            <w:pPr>
+              <w:jc w:val="center"/>
+              <w:pBdr>
+                <w:bottom w:val="none" w:sz="0" w:space="0" w:color="000000"/>
+                <w:top w:val="none" w:sz="0" w:space="0" w:color="000000"/>
+                <w:left w:val="none" w:sz="0" w:space="0" w:color="000000"/>
+                <w:right w:val="none" w:sz="0" w:space="0" w:color="000000"/>
+              </w:pBdr>
+              <w:spacing w:after="0" w:before="0" w:line="240"/>
+              <w:ind w:left="0" w:right="120" w:firstLine="0" w:firstLineChars="0"/>
+              <w:rPr>
+                <w:rFonts w:ascii="Arial" w:hAnsi="Arial" w:eastAsia="Arial" w:cs="Arial"/>
+                <w:i w:val="false"/>
+                <w:b w:val="false"/>
+                <w:u w:val="none"/>
+                <w:strike w:val="false"/>
+                <w:sz w:val="18"/>
+                <w:szCs w:val="18"/>
+                <w:color w:val="000000"/>
+              </w:rPr>
+            </w:pPr>
+            <w:r>
+              <w:rPr>
+                <w:rFonts w:ascii="Arial" w:hAnsi="Arial" w:eastAsia="Arial" w:cs="Arial"/>
+                <w:i w:val="false"/>
+                <w:b w:val="false"/>
+                <w:u w:val="none"/>
+                <w:strike w:val="false"/>
+                <w:sz w:val="18"/>
+                <w:szCs w:val="18"/>
+                <w:color w:val="000000"/>
+              </w:rPr>
+              <w:t xml:space="preserve">1.2 [0.9–1.3]</w:t>
+            </w:r>
+          </w:p>
+        </w:tc>
+        <w:tc>
+          <w:tcPr>
+            <w:tcBorders>
+              <w:bottom w:val="none" w:sz="0" w:space="0" w:color="000000"/>
+              <w:top w:val="none" w:sz="0" w:space="0" w:color="000000"/>
+              <w:left w:val="none" w:sz="0" w:space="0" w:color="000000"/>
+              <w:right w:val="none" w:sz="0" w:space="0" w:color="000000"/>
+            </w:tcBorders>
+            <w:shd w:val="clear" w:color="auto" w:fill="FFFFFF"/>
+            <w:tcMar>
+              <w:top w:w="0" w:type="dxa"/>
+              <w:bottom w:w="0" w:type="dxa"/>
+              <w:left w:w="0" w:type="dxa"/>
+              <w:right w:w="0" w:type="dxa"/>
+            </w:tcMar>
+            <w:vAlign w:val="center"/>
+          </w:tcPr>
+          <w:p>
+            <w:pPr>
+              <w:jc w:val="center"/>
+              <w:pBdr>
+                <w:bottom w:val="none" w:sz="0" w:space="0" w:color="000000"/>
+                <w:top w:val="none" w:sz="0" w:space="0" w:color="000000"/>
+                <w:left w:val="none" w:sz="0" w:space="0" w:color="000000"/>
+                <w:right w:val="none" w:sz="0" w:space="0" w:color="000000"/>
+              </w:pBdr>
+              <w:spacing w:after="0" w:before="0" w:line="240"/>
+              <w:ind w:left="0" w:right="120" w:firstLine="0" w:firstLineChars="0"/>
+              <w:rPr>
+                <w:rFonts w:ascii="Arial" w:hAnsi="Arial" w:eastAsia="Arial" w:cs="Arial"/>
+                <w:i w:val="false"/>
+                <w:b w:val="false"/>
+                <w:u w:val="none"/>
+                <w:strike w:val="false"/>
+                <w:sz w:val="18"/>
+                <w:szCs w:val="18"/>
+                <w:color w:val="000000"/>
+              </w:rPr>
+            </w:pPr>
+            <w:r>
+              <w:rPr>
+                <w:rFonts w:ascii="Arial" w:hAnsi="Arial" w:eastAsia="Arial" w:cs="Arial"/>
+                <w:i w:val="false"/>
+                <w:b w:val="false"/>
+                <w:u w:val="none"/>
+                <w:strike w:val="false"/>
+                <w:sz w:val="18"/>
+                <w:szCs w:val="18"/>
+                <w:color w:val="000000"/>
+              </w:rPr>
+              <w:t xml:space="preserve">1.3 [1–1.7]</w:t>
             </w:r>
           </w:p>
         </w:tc>
@@ -9581,115 +9581,115 @@
                 <w:szCs w:val="18"/>
                 <w:color w:val="000000"/>
               </w:rPr>
-              <w:t xml:space="preserve">61 ± 25</w:t>
-            </w:r>
-          </w:p>
-        </w:tc>
-        <w:tc>
-          <w:tcPr>
-            <w:tcBorders>
-              <w:bottom w:val="none" w:sz="0" w:space="0" w:color="000000"/>
-              <w:top w:val="none" w:sz="0" w:space="0" w:color="000000"/>
-              <w:left w:val="none" w:sz="0" w:space="0" w:color="000000"/>
-              <w:right w:val="none" w:sz="0" w:space="0" w:color="000000"/>
-            </w:tcBorders>
-            <w:shd w:val="clear" w:color="auto" w:fill="FFFFFF"/>
-            <w:tcMar>
-              <w:top w:w="0" w:type="dxa"/>
-              <w:bottom w:w="0" w:type="dxa"/>
-              <w:left w:w="0" w:type="dxa"/>
-              <w:right w:w="0" w:type="dxa"/>
-            </w:tcMar>
-            <w:vAlign w:val="center"/>
-          </w:tcPr>
-          <w:p>
-            <w:pPr>
-              <w:jc w:val="center"/>
-              <w:pBdr>
-                <w:bottom w:val="none" w:sz="0" w:space="0" w:color="000000"/>
-                <w:top w:val="none" w:sz="0" w:space="0" w:color="000000"/>
-                <w:left w:val="none" w:sz="0" w:space="0" w:color="000000"/>
-                <w:right w:val="none" w:sz="0" w:space="0" w:color="000000"/>
-              </w:pBdr>
-              <w:spacing w:after="0" w:before="0" w:line="240"/>
-              <w:ind w:left="0" w:right="120" w:firstLine="0" w:firstLineChars="0"/>
-              <w:rPr>
-                <w:rFonts w:ascii="Arial" w:hAnsi="Arial" w:eastAsia="Arial" w:cs="Arial"/>
-                <w:i w:val="false"/>
-                <w:b w:val="false"/>
-                <w:u w:val="none"/>
-                <w:strike w:val="false"/>
-                <w:sz w:val="18"/>
-                <w:szCs w:val="18"/>
-                <w:color w:val="000000"/>
-              </w:rPr>
-            </w:pPr>
-            <w:r>
-              <w:rPr>
-                <w:rFonts w:ascii="Arial" w:hAnsi="Arial" w:eastAsia="Arial" w:cs="Arial"/>
-                <w:i w:val="false"/>
-                <w:b w:val="false"/>
-                <w:u w:val="none"/>
-                <w:strike w:val="false"/>
-                <w:sz w:val="18"/>
-                <w:szCs w:val="18"/>
-                <w:color w:val="000000"/>
-              </w:rPr>
-              <w:t xml:space="preserve">69 ± 30</w:t>
-            </w:r>
-          </w:p>
-        </w:tc>
-        <w:tc>
-          <w:tcPr>
-            <w:tcBorders>
-              <w:bottom w:val="none" w:sz="0" w:space="0" w:color="000000"/>
-              <w:top w:val="none" w:sz="0" w:space="0" w:color="000000"/>
-              <w:left w:val="none" w:sz="0" w:space="0" w:color="000000"/>
-              <w:right w:val="none" w:sz="0" w:space="0" w:color="000000"/>
-            </w:tcBorders>
-            <w:shd w:val="clear" w:color="auto" w:fill="FFFFFF"/>
-            <w:tcMar>
-              <w:top w:w="0" w:type="dxa"/>
-              <w:bottom w:w="0" w:type="dxa"/>
-              <w:left w:w="0" w:type="dxa"/>
-              <w:right w:w="0" w:type="dxa"/>
-            </w:tcMar>
-            <w:vAlign w:val="center"/>
-          </w:tcPr>
-          <w:p>
-            <w:pPr>
-              <w:jc w:val="center"/>
-              <w:pBdr>
-                <w:bottom w:val="none" w:sz="0" w:space="0" w:color="000000"/>
-                <w:top w:val="none" w:sz="0" w:space="0" w:color="000000"/>
-                <w:left w:val="none" w:sz="0" w:space="0" w:color="000000"/>
-                <w:right w:val="none" w:sz="0" w:space="0" w:color="000000"/>
-              </w:pBdr>
-              <w:spacing w:after="0" w:before="0" w:line="240"/>
-              <w:ind w:left="0" w:right="120" w:firstLine="0" w:firstLineChars="0"/>
-              <w:rPr>
-                <w:rFonts w:ascii="Arial" w:hAnsi="Arial" w:eastAsia="Arial" w:cs="Arial"/>
-                <w:i w:val="false"/>
-                <w:b w:val="false"/>
-                <w:u w:val="none"/>
-                <w:strike w:val="false"/>
-                <w:sz w:val="18"/>
-                <w:szCs w:val="18"/>
-                <w:color w:val="000000"/>
-              </w:rPr>
-            </w:pPr>
-            <w:r>
-              <w:rPr>
-                <w:rFonts w:ascii="Arial" w:hAnsi="Arial" w:eastAsia="Arial" w:cs="Arial"/>
-                <w:i w:val="false"/>
-                <w:b w:val="false"/>
-                <w:u w:val="none"/>
-                <w:strike w:val="false"/>
-                <w:sz w:val="18"/>
-                <w:szCs w:val="18"/>
-                <w:color w:val="000000"/>
-              </w:rPr>
-              <w:t xml:space="preserve">62 ± 26</w:t>
+              <w:t xml:space="preserve">61.4 ± 25.2</w:t>
+            </w:r>
+          </w:p>
+        </w:tc>
+        <w:tc>
+          <w:tcPr>
+            <w:tcBorders>
+              <w:bottom w:val="none" w:sz="0" w:space="0" w:color="000000"/>
+              <w:top w:val="none" w:sz="0" w:space="0" w:color="000000"/>
+              <w:left w:val="none" w:sz="0" w:space="0" w:color="000000"/>
+              <w:right w:val="none" w:sz="0" w:space="0" w:color="000000"/>
+            </w:tcBorders>
+            <w:shd w:val="clear" w:color="auto" w:fill="FFFFFF"/>
+            <w:tcMar>
+              <w:top w:w="0" w:type="dxa"/>
+              <w:bottom w:w="0" w:type="dxa"/>
+              <w:left w:w="0" w:type="dxa"/>
+              <w:right w:w="0" w:type="dxa"/>
+            </w:tcMar>
+            <w:vAlign w:val="center"/>
+          </w:tcPr>
+          <w:p>
+            <w:pPr>
+              <w:jc w:val="center"/>
+              <w:pBdr>
+                <w:bottom w:val="none" w:sz="0" w:space="0" w:color="000000"/>
+                <w:top w:val="none" w:sz="0" w:space="0" w:color="000000"/>
+                <w:left w:val="none" w:sz="0" w:space="0" w:color="000000"/>
+                <w:right w:val="none" w:sz="0" w:space="0" w:color="000000"/>
+              </w:pBdr>
+              <w:spacing w:after="0" w:before="0" w:line="240"/>
+              <w:ind w:left="0" w:right="120" w:firstLine="0" w:firstLineChars="0"/>
+              <w:rPr>
+                <w:rFonts w:ascii="Arial" w:hAnsi="Arial" w:eastAsia="Arial" w:cs="Arial"/>
+                <w:i w:val="false"/>
+                <w:b w:val="false"/>
+                <w:u w:val="none"/>
+                <w:strike w:val="false"/>
+                <w:sz w:val="18"/>
+                <w:szCs w:val="18"/>
+                <w:color w:val="000000"/>
+              </w:rPr>
+            </w:pPr>
+            <w:r>
+              <w:rPr>
+                <w:rFonts w:ascii="Arial" w:hAnsi="Arial" w:eastAsia="Arial" w:cs="Arial"/>
+                <w:i w:val="false"/>
+                <w:b w:val="false"/>
+                <w:u w:val="none"/>
+                <w:strike w:val="false"/>
+                <w:sz w:val="18"/>
+                <w:szCs w:val="18"/>
+                <w:color w:val="000000"/>
+              </w:rPr>
+              <w:t xml:space="preserve">68.6 ± 30.1</w:t>
+            </w:r>
+          </w:p>
+        </w:tc>
+        <w:tc>
+          <w:tcPr>
+            <w:tcBorders>
+              <w:bottom w:val="none" w:sz="0" w:space="0" w:color="000000"/>
+              <w:top w:val="none" w:sz="0" w:space="0" w:color="000000"/>
+              <w:left w:val="none" w:sz="0" w:space="0" w:color="000000"/>
+              <w:right w:val="none" w:sz="0" w:space="0" w:color="000000"/>
+            </w:tcBorders>
+            <w:shd w:val="clear" w:color="auto" w:fill="FFFFFF"/>
+            <w:tcMar>
+              <w:top w:w="0" w:type="dxa"/>
+              <w:bottom w:w="0" w:type="dxa"/>
+              <w:left w:w="0" w:type="dxa"/>
+              <w:right w:w="0" w:type="dxa"/>
+            </w:tcMar>
+            <w:vAlign w:val="center"/>
+          </w:tcPr>
+          <w:p>
+            <w:pPr>
+              <w:jc w:val="center"/>
+              <w:pBdr>
+                <w:bottom w:val="none" w:sz="0" w:space="0" w:color="000000"/>
+                <w:top w:val="none" w:sz="0" w:space="0" w:color="000000"/>
+                <w:left w:val="none" w:sz="0" w:space="0" w:color="000000"/>
+                <w:right w:val="none" w:sz="0" w:space="0" w:color="000000"/>
+              </w:pBdr>
+              <w:spacing w:after="0" w:before="0" w:line="240"/>
+              <w:ind w:left="0" w:right="120" w:firstLine="0" w:firstLineChars="0"/>
+              <w:rPr>
+                <w:rFonts w:ascii="Arial" w:hAnsi="Arial" w:eastAsia="Arial" w:cs="Arial"/>
+                <w:i w:val="false"/>
+                <w:b w:val="false"/>
+                <w:u w:val="none"/>
+                <w:strike w:val="false"/>
+                <w:sz w:val="18"/>
+                <w:szCs w:val="18"/>
+                <w:color w:val="000000"/>
+              </w:rPr>
+            </w:pPr>
+            <w:r>
+              <w:rPr>
+                <w:rFonts w:ascii="Arial" w:hAnsi="Arial" w:eastAsia="Arial" w:cs="Arial"/>
+                <w:i w:val="false"/>
+                <w:b w:val="false"/>
+                <w:u w:val="none"/>
+                <w:strike w:val="false"/>
+                <w:sz w:val="18"/>
+                <w:szCs w:val="18"/>
+                <w:color w:val="000000"/>
+              </w:rPr>
+              <w:t xml:space="preserve">62.3 ± 25.7</w:t>
             </w:r>
           </w:p>
         </w:tc>
@@ -9857,115 +9857,115 @@
                 <w:szCs w:val="18"/>
                 <w:color w:val="000000"/>
               </w:rPr>
-              <w:t xml:space="preserve">11 ± 2</w:t>
-            </w:r>
-          </w:p>
-        </w:tc>
-        <w:tc>
-          <w:tcPr>
-            <w:tcBorders>
-              <w:bottom w:val="none" w:sz="0" w:space="0" w:color="000000"/>
-              <w:top w:val="none" w:sz="0" w:space="0" w:color="000000"/>
-              <w:left w:val="none" w:sz="0" w:space="0" w:color="000000"/>
-              <w:right w:val="none" w:sz="0" w:space="0" w:color="000000"/>
-            </w:tcBorders>
-            <w:shd w:val="clear" w:color="auto" w:fill="FFFFFF"/>
-            <w:tcMar>
-              <w:top w:w="0" w:type="dxa"/>
-              <w:bottom w:w="0" w:type="dxa"/>
-              <w:left w:w="0" w:type="dxa"/>
-              <w:right w:w="0" w:type="dxa"/>
-            </w:tcMar>
-            <w:vAlign w:val="center"/>
-          </w:tcPr>
-          <w:p>
-            <w:pPr>
-              <w:jc w:val="center"/>
-              <w:pBdr>
-                <w:bottom w:val="none" w:sz="0" w:space="0" w:color="000000"/>
-                <w:top w:val="none" w:sz="0" w:space="0" w:color="000000"/>
-                <w:left w:val="none" w:sz="0" w:space="0" w:color="000000"/>
-                <w:right w:val="none" w:sz="0" w:space="0" w:color="000000"/>
-              </w:pBdr>
-              <w:spacing w:after="0" w:before="0" w:line="240"/>
-              <w:ind w:left="0" w:right="120" w:firstLine="0" w:firstLineChars="0"/>
-              <w:rPr>
-                <w:rFonts w:ascii="Arial" w:hAnsi="Arial" w:eastAsia="Arial" w:cs="Arial"/>
-                <w:i w:val="false"/>
-                <w:b w:val="false"/>
-                <w:u w:val="none"/>
-                <w:strike w:val="false"/>
-                <w:sz w:val="18"/>
-                <w:szCs w:val="18"/>
-                <w:color w:val="000000"/>
-              </w:rPr>
-            </w:pPr>
-            <w:r>
-              <w:rPr>
-                <w:rFonts w:ascii="Arial" w:hAnsi="Arial" w:eastAsia="Arial" w:cs="Arial"/>
-                <w:i w:val="false"/>
-                <w:b w:val="false"/>
-                <w:u w:val="none"/>
-                <w:strike w:val="false"/>
-                <w:sz w:val="18"/>
-                <w:szCs w:val="18"/>
-                <w:color w:val="000000"/>
-              </w:rPr>
-              <w:t xml:space="preserve">10 ± 3</w:t>
-            </w:r>
-          </w:p>
-        </w:tc>
-        <w:tc>
-          <w:tcPr>
-            <w:tcBorders>
-              <w:bottom w:val="none" w:sz="0" w:space="0" w:color="000000"/>
-              <w:top w:val="none" w:sz="0" w:space="0" w:color="000000"/>
-              <w:left w:val="none" w:sz="0" w:space="0" w:color="000000"/>
-              <w:right w:val="none" w:sz="0" w:space="0" w:color="000000"/>
-            </w:tcBorders>
-            <w:shd w:val="clear" w:color="auto" w:fill="FFFFFF"/>
-            <w:tcMar>
-              <w:top w:w="0" w:type="dxa"/>
-              <w:bottom w:w="0" w:type="dxa"/>
-              <w:left w:w="0" w:type="dxa"/>
-              <w:right w:w="0" w:type="dxa"/>
-            </w:tcMar>
-            <w:vAlign w:val="center"/>
-          </w:tcPr>
-          <w:p>
-            <w:pPr>
-              <w:jc w:val="center"/>
-              <w:pBdr>
-                <w:bottom w:val="none" w:sz="0" w:space="0" w:color="000000"/>
-                <w:top w:val="none" w:sz="0" w:space="0" w:color="000000"/>
-                <w:left w:val="none" w:sz="0" w:space="0" w:color="000000"/>
-                <w:right w:val="none" w:sz="0" w:space="0" w:color="000000"/>
-              </w:pBdr>
-              <w:spacing w:after="0" w:before="0" w:line="240"/>
-              <w:ind w:left="0" w:right="120" w:firstLine="0" w:firstLineChars="0"/>
-              <w:rPr>
-                <w:rFonts w:ascii="Arial" w:hAnsi="Arial" w:eastAsia="Arial" w:cs="Arial"/>
-                <w:i w:val="false"/>
-                <w:b w:val="false"/>
-                <w:u w:val="none"/>
-                <w:strike w:val="false"/>
-                <w:sz w:val="18"/>
-                <w:szCs w:val="18"/>
-                <w:color w:val="000000"/>
-              </w:rPr>
-            </w:pPr>
-            <w:r>
-              <w:rPr>
-                <w:rFonts w:ascii="Arial" w:hAnsi="Arial" w:eastAsia="Arial" w:cs="Arial"/>
-                <w:i w:val="false"/>
-                <w:b w:val="false"/>
-                <w:u w:val="none"/>
-                <w:strike w:val="false"/>
-                <w:sz w:val="18"/>
-                <w:szCs w:val="18"/>
-                <w:color w:val="000000"/>
-              </w:rPr>
-              <w:t xml:space="preserve">11 ± 2</w:t>
+              <w:t xml:space="preserve">10.6 ± 1.9</w:t>
+            </w:r>
+          </w:p>
+        </w:tc>
+        <w:tc>
+          <w:tcPr>
+            <w:tcBorders>
+              <w:bottom w:val="none" w:sz="0" w:space="0" w:color="000000"/>
+              <w:top w:val="none" w:sz="0" w:space="0" w:color="000000"/>
+              <w:left w:val="none" w:sz="0" w:space="0" w:color="000000"/>
+              <w:right w:val="none" w:sz="0" w:space="0" w:color="000000"/>
+            </w:tcBorders>
+            <w:shd w:val="clear" w:color="auto" w:fill="FFFFFF"/>
+            <w:tcMar>
+              <w:top w:w="0" w:type="dxa"/>
+              <w:bottom w:w="0" w:type="dxa"/>
+              <w:left w:w="0" w:type="dxa"/>
+              <w:right w:w="0" w:type="dxa"/>
+            </w:tcMar>
+            <w:vAlign w:val="center"/>
+          </w:tcPr>
+          <w:p>
+            <w:pPr>
+              <w:jc w:val="center"/>
+              <w:pBdr>
+                <w:bottom w:val="none" w:sz="0" w:space="0" w:color="000000"/>
+                <w:top w:val="none" w:sz="0" w:space="0" w:color="000000"/>
+                <w:left w:val="none" w:sz="0" w:space="0" w:color="000000"/>
+                <w:right w:val="none" w:sz="0" w:space="0" w:color="000000"/>
+              </w:pBdr>
+              <w:spacing w:after="0" w:before="0" w:line="240"/>
+              <w:ind w:left="0" w:right="120" w:firstLine="0" w:firstLineChars="0"/>
+              <w:rPr>
+                <w:rFonts w:ascii="Arial" w:hAnsi="Arial" w:eastAsia="Arial" w:cs="Arial"/>
+                <w:i w:val="false"/>
+                <w:b w:val="false"/>
+                <w:u w:val="none"/>
+                <w:strike w:val="false"/>
+                <w:sz w:val="18"/>
+                <w:szCs w:val="18"/>
+                <w:color w:val="000000"/>
+              </w:rPr>
+            </w:pPr>
+            <w:r>
+              <w:rPr>
+                <w:rFonts w:ascii="Arial" w:hAnsi="Arial" w:eastAsia="Arial" w:cs="Arial"/>
+                <w:i w:val="false"/>
+                <w:b w:val="false"/>
+                <w:u w:val="none"/>
+                <w:strike w:val="false"/>
+                <w:sz w:val="18"/>
+                <w:szCs w:val="18"/>
+                <w:color w:val="000000"/>
+              </w:rPr>
+              <w:t xml:space="preserve">10.3 ± 3.3</w:t>
+            </w:r>
+          </w:p>
+        </w:tc>
+        <w:tc>
+          <w:tcPr>
+            <w:tcBorders>
+              <w:bottom w:val="none" w:sz="0" w:space="0" w:color="000000"/>
+              <w:top w:val="none" w:sz="0" w:space="0" w:color="000000"/>
+              <w:left w:val="none" w:sz="0" w:space="0" w:color="000000"/>
+              <w:right w:val="none" w:sz="0" w:space="0" w:color="000000"/>
+            </w:tcBorders>
+            <w:shd w:val="clear" w:color="auto" w:fill="FFFFFF"/>
+            <w:tcMar>
+              <w:top w:w="0" w:type="dxa"/>
+              <w:bottom w:w="0" w:type="dxa"/>
+              <w:left w:w="0" w:type="dxa"/>
+              <w:right w:w="0" w:type="dxa"/>
+            </w:tcMar>
+            <w:vAlign w:val="center"/>
+          </w:tcPr>
+          <w:p>
+            <w:pPr>
+              <w:jc w:val="center"/>
+              <w:pBdr>
+                <w:bottom w:val="none" w:sz="0" w:space="0" w:color="000000"/>
+                <w:top w:val="none" w:sz="0" w:space="0" w:color="000000"/>
+                <w:left w:val="none" w:sz="0" w:space="0" w:color="000000"/>
+                <w:right w:val="none" w:sz="0" w:space="0" w:color="000000"/>
+              </w:pBdr>
+              <w:spacing w:after="0" w:before="0" w:line="240"/>
+              <w:ind w:left="0" w:right="120" w:firstLine="0" w:firstLineChars="0"/>
+              <w:rPr>
+                <w:rFonts w:ascii="Arial" w:hAnsi="Arial" w:eastAsia="Arial" w:cs="Arial"/>
+                <w:i w:val="false"/>
+                <w:b w:val="false"/>
+                <w:u w:val="none"/>
+                <w:strike w:val="false"/>
+                <w:sz w:val="18"/>
+                <w:szCs w:val="18"/>
+                <w:color w:val="000000"/>
+              </w:rPr>
+            </w:pPr>
+            <w:r>
+              <w:rPr>
+                <w:rFonts w:ascii="Arial" w:hAnsi="Arial" w:eastAsia="Arial" w:cs="Arial"/>
+                <w:i w:val="false"/>
+                <w:b w:val="false"/>
+                <w:u w:val="none"/>
+                <w:strike w:val="false"/>
+                <w:sz w:val="18"/>
+                <w:szCs w:val="18"/>
+                <w:color w:val="000000"/>
+              </w:rPr>
+              <w:t xml:space="preserve">10.6 ± 2.1</w:t>
             </w:r>
           </w:p>
         </w:tc>
@@ -10133,115 +10133,115 @@
                 <w:szCs w:val="18"/>
                 <w:color w:val="000000"/>
               </w:rPr>
-              <w:t xml:space="preserve">183 [156–228]</w:t>
-            </w:r>
-          </w:p>
-        </w:tc>
-        <w:tc>
-          <w:tcPr>
-            <w:tcBorders>
-              <w:bottom w:val="none" w:sz="0" w:space="0" w:color="000000"/>
-              <w:top w:val="none" w:sz="0" w:space="0" w:color="000000"/>
-              <w:left w:val="none" w:sz="0" w:space="0" w:color="000000"/>
-              <w:right w:val="none" w:sz="0" w:space="0" w:color="000000"/>
-            </w:tcBorders>
-            <w:shd w:val="clear" w:color="auto" w:fill="FFFFFF"/>
-            <w:tcMar>
-              <w:top w:w="0" w:type="dxa"/>
-              <w:bottom w:w="0" w:type="dxa"/>
-              <w:left w:w="0" w:type="dxa"/>
-              <w:right w:w="0" w:type="dxa"/>
-            </w:tcMar>
-            <w:vAlign w:val="center"/>
-          </w:tcPr>
-          <w:p>
-            <w:pPr>
-              <w:jc w:val="center"/>
-              <w:pBdr>
-                <w:bottom w:val="none" w:sz="0" w:space="0" w:color="000000"/>
-                <w:top w:val="none" w:sz="0" w:space="0" w:color="000000"/>
-                <w:left w:val="none" w:sz="0" w:space="0" w:color="000000"/>
-                <w:right w:val="none" w:sz="0" w:space="0" w:color="000000"/>
-              </w:pBdr>
-              <w:spacing w:after="0" w:before="0" w:line="240"/>
-              <w:ind w:left="0" w:right="120" w:firstLine="0" w:firstLineChars="0"/>
-              <w:rPr>
-                <w:rFonts w:ascii="Arial" w:hAnsi="Arial" w:eastAsia="Arial" w:cs="Arial"/>
-                <w:i w:val="false"/>
-                <w:b w:val="false"/>
-                <w:u w:val="none"/>
-                <w:strike w:val="false"/>
-                <w:sz w:val="18"/>
-                <w:szCs w:val="18"/>
-                <w:color w:val="000000"/>
-              </w:rPr>
-            </w:pPr>
-            <w:r>
-              <w:rPr>
-                <w:rFonts w:ascii="Arial" w:hAnsi="Arial" w:eastAsia="Arial" w:cs="Arial"/>
-                <w:i w:val="false"/>
-                <w:b w:val="false"/>
-                <w:u w:val="none"/>
-                <w:strike w:val="false"/>
-                <w:sz w:val="18"/>
-                <w:szCs w:val="18"/>
-                <w:color w:val="000000"/>
-              </w:rPr>
-              <w:t xml:space="preserve">160 [143–207]</w:t>
-            </w:r>
-          </w:p>
-        </w:tc>
-        <w:tc>
-          <w:tcPr>
-            <w:tcBorders>
-              <w:bottom w:val="none" w:sz="0" w:space="0" w:color="000000"/>
-              <w:top w:val="none" w:sz="0" w:space="0" w:color="000000"/>
-              <w:left w:val="none" w:sz="0" w:space="0" w:color="000000"/>
-              <w:right w:val="none" w:sz="0" w:space="0" w:color="000000"/>
-            </w:tcBorders>
-            <w:shd w:val="clear" w:color="auto" w:fill="FFFFFF"/>
-            <w:tcMar>
-              <w:top w:w="0" w:type="dxa"/>
-              <w:bottom w:w="0" w:type="dxa"/>
-              <w:left w:w="0" w:type="dxa"/>
-              <w:right w:w="0" w:type="dxa"/>
-            </w:tcMar>
-            <w:vAlign w:val="center"/>
-          </w:tcPr>
-          <w:p>
-            <w:pPr>
-              <w:jc w:val="center"/>
-              <w:pBdr>
-                <w:bottom w:val="none" w:sz="0" w:space="0" w:color="000000"/>
-                <w:top w:val="none" w:sz="0" w:space="0" w:color="000000"/>
-                <w:left w:val="none" w:sz="0" w:space="0" w:color="000000"/>
-                <w:right w:val="none" w:sz="0" w:space="0" w:color="000000"/>
-              </w:pBdr>
-              <w:spacing w:after="0" w:before="0" w:line="240"/>
-              <w:ind w:left="0" w:right="120" w:firstLine="0" w:firstLineChars="0"/>
-              <w:rPr>
-                <w:rFonts w:ascii="Arial" w:hAnsi="Arial" w:eastAsia="Arial" w:cs="Arial"/>
-                <w:i w:val="false"/>
-                <w:b w:val="false"/>
-                <w:u w:val="none"/>
-                <w:strike w:val="false"/>
-                <w:sz w:val="18"/>
-                <w:szCs w:val="18"/>
-                <w:color w:val="000000"/>
-              </w:rPr>
-            </w:pPr>
-            <w:r>
-              <w:rPr>
-                <w:rFonts w:ascii="Arial" w:hAnsi="Arial" w:eastAsia="Arial" w:cs="Arial"/>
-                <w:i w:val="false"/>
-                <w:b w:val="false"/>
-                <w:u w:val="none"/>
-                <w:strike w:val="false"/>
-                <w:sz w:val="18"/>
-                <w:szCs w:val="18"/>
-                <w:color w:val="000000"/>
-              </w:rPr>
-              <w:t xml:space="preserve">180 [154–227]</w:t>
+              <w:t xml:space="preserve">182.5 [156–228]</w:t>
+            </w:r>
+          </w:p>
+        </w:tc>
+        <w:tc>
+          <w:tcPr>
+            <w:tcBorders>
+              <w:bottom w:val="none" w:sz="0" w:space="0" w:color="000000"/>
+              <w:top w:val="none" w:sz="0" w:space="0" w:color="000000"/>
+              <w:left w:val="none" w:sz="0" w:space="0" w:color="000000"/>
+              <w:right w:val="none" w:sz="0" w:space="0" w:color="000000"/>
+            </w:tcBorders>
+            <w:shd w:val="clear" w:color="auto" w:fill="FFFFFF"/>
+            <w:tcMar>
+              <w:top w:w="0" w:type="dxa"/>
+              <w:bottom w:w="0" w:type="dxa"/>
+              <w:left w:w="0" w:type="dxa"/>
+              <w:right w:w="0" w:type="dxa"/>
+            </w:tcMar>
+            <w:vAlign w:val="center"/>
+          </w:tcPr>
+          <w:p>
+            <w:pPr>
+              <w:jc w:val="center"/>
+              <w:pBdr>
+                <w:bottom w:val="none" w:sz="0" w:space="0" w:color="000000"/>
+                <w:top w:val="none" w:sz="0" w:space="0" w:color="000000"/>
+                <w:left w:val="none" w:sz="0" w:space="0" w:color="000000"/>
+                <w:right w:val="none" w:sz="0" w:space="0" w:color="000000"/>
+              </w:pBdr>
+              <w:spacing w:after="0" w:before="0" w:line="240"/>
+              <w:ind w:left="0" w:right="120" w:firstLine="0" w:firstLineChars="0"/>
+              <w:rPr>
+                <w:rFonts w:ascii="Arial" w:hAnsi="Arial" w:eastAsia="Arial" w:cs="Arial"/>
+                <w:i w:val="false"/>
+                <w:b w:val="false"/>
+                <w:u w:val="none"/>
+                <w:strike w:val="false"/>
+                <w:sz w:val="18"/>
+                <w:szCs w:val="18"/>
+                <w:color w:val="000000"/>
+              </w:rPr>
+            </w:pPr>
+            <w:r>
+              <w:rPr>
+                <w:rFonts w:ascii="Arial" w:hAnsi="Arial" w:eastAsia="Arial" w:cs="Arial"/>
+                <w:i w:val="false"/>
+                <w:b w:val="false"/>
+                <w:u w:val="none"/>
+                <w:strike w:val="false"/>
+                <w:sz w:val="18"/>
+                <w:szCs w:val="18"/>
+                <w:color w:val="000000"/>
+              </w:rPr>
+              <w:t xml:space="preserve">159.5 [142.5–207]</w:t>
+            </w:r>
+          </w:p>
+        </w:tc>
+        <w:tc>
+          <w:tcPr>
+            <w:tcBorders>
+              <w:bottom w:val="none" w:sz="0" w:space="0" w:color="000000"/>
+              <w:top w:val="none" w:sz="0" w:space="0" w:color="000000"/>
+              <w:left w:val="none" w:sz="0" w:space="0" w:color="000000"/>
+              <w:right w:val="none" w:sz="0" w:space="0" w:color="000000"/>
+            </w:tcBorders>
+            <w:shd w:val="clear" w:color="auto" w:fill="FFFFFF"/>
+            <w:tcMar>
+              <w:top w:w="0" w:type="dxa"/>
+              <w:bottom w:w="0" w:type="dxa"/>
+              <w:left w:w="0" w:type="dxa"/>
+              <w:right w:w="0" w:type="dxa"/>
+            </w:tcMar>
+            <w:vAlign w:val="center"/>
+          </w:tcPr>
+          <w:p>
+            <w:pPr>
+              <w:jc w:val="center"/>
+              <w:pBdr>
+                <w:bottom w:val="none" w:sz="0" w:space="0" w:color="000000"/>
+                <w:top w:val="none" w:sz="0" w:space="0" w:color="000000"/>
+                <w:left w:val="none" w:sz="0" w:space="0" w:color="000000"/>
+                <w:right w:val="none" w:sz="0" w:space="0" w:color="000000"/>
+              </w:pBdr>
+              <w:spacing w:after="0" w:before="0" w:line="240"/>
+              <w:ind w:left="0" w:right="120" w:firstLine="0" w:firstLineChars="0"/>
+              <w:rPr>
+                <w:rFonts w:ascii="Arial" w:hAnsi="Arial" w:eastAsia="Arial" w:cs="Arial"/>
+                <w:i w:val="false"/>
+                <w:b w:val="false"/>
+                <w:u w:val="none"/>
+                <w:strike w:val="false"/>
+                <w:sz w:val="18"/>
+                <w:szCs w:val="18"/>
+                <w:color w:val="000000"/>
+              </w:rPr>
+            </w:pPr>
+            <w:r>
+              <w:rPr>
+                <w:rFonts w:ascii="Arial" w:hAnsi="Arial" w:eastAsia="Arial" w:cs="Arial"/>
+                <w:i w:val="false"/>
+                <w:b w:val="false"/>
+                <w:u w:val="none"/>
+                <w:strike w:val="false"/>
+                <w:sz w:val="18"/>
+                <w:szCs w:val="18"/>
+                <w:color w:val="000000"/>
+              </w:rPr>
+              <w:t xml:space="preserve">179.5 [153.5–227]</w:t>
             </w:r>
           </w:p>
         </w:tc>
@@ -10409,115 +10409,115 @@
                 <w:szCs w:val="18"/>
                 <w:color w:val="000000"/>
               </w:rPr>
-              <w:t xml:space="preserve">134 ± 4</w:t>
-            </w:r>
-          </w:p>
-        </w:tc>
-        <w:tc>
-          <w:tcPr>
-            <w:tcBorders>
-              <w:bottom w:val="none" w:sz="0" w:space="0" w:color="000000"/>
-              <w:top w:val="none" w:sz="0" w:space="0" w:color="000000"/>
-              <w:left w:val="none" w:sz="0" w:space="0" w:color="000000"/>
-              <w:right w:val="none" w:sz="0" w:space="0" w:color="000000"/>
-            </w:tcBorders>
-            <w:shd w:val="clear" w:color="auto" w:fill="FFFFFF"/>
-            <w:tcMar>
-              <w:top w:w="0" w:type="dxa"/>
-              <w:bottom w:w="0" w:type="dxa"/>
-              <w:left w:w="0" w:type="dxa"/>
-              <w:right w:w="0" w:type="dxa"/>
-            </w:tcMar>
-            <w:vAlign w:val="center"/>
-          </w:tcPr>
-          <w:p>
-            <w:pPr>
-              <w:jc w:val="center"/>
-              <w:pBdr>
-                <w:bottom w:val="none" w:sz="0" w:space="0" w:color="000000"/>
-                <w:top w:val="none" w:sz="0" w:space="0" w:color="000000"/>
-                <w:left w:val="none" w:sz="0" w:space="0" w:color="000000"/>
-                <w:right w:val="none" w:sz="0" w:space="0" w:color="000000"/>
-              </w:pBdr>
-              <w:spacing w:after="0" w:before="0" w:line="240"/>
-              <w:ind w:left="0" w:right="120" w:firstLine="0" w:firstLineChars="0"/>
-              <w:rPr>
-                <w:rFonts w:ascii="Arial" w:hAnsi="Arial" w:eastAsia="Arial" w:cs="Arial"/>
-                <w:i w:val="false"/>
-                <w:b w:val="false"/>
-                <w:u w:val="none"/>
-                <w:strike w:val="false"/>
-                <w:sz w:val="18"/>
-                <w:szCs w:val="18"/>
-                <w:color w:val="000000"/>
-              </w:rPr>
-            </w:pPr>
-            <w:r>
-              <w:rPr>
-                <w:rFonts w:ascii="Arial" w:hAnsi="Arial" w:eastAsia="Arial" w:cs="Arial"/>
-                <w:i w:val="false"/>
-                <w:b w:val="false"/>
-                <w:u w:val="none"/>
-                <w:strike w:val="false"/>
-                <w:sz w:val="18"/>
-                <w:szCs w:val="18"/>
-                <w:color w:val="000000"/>
-              </w:rPr>
-              <w:t xml:space="preserve">133 ± 4</w:t>
-            </w:r>
-          </w:p>
-        </w:tc>
-        <w:tc>
-          <w:tcPr>
-            <w:tcBorders>
-              <w:bottom w:val="none" w:sz="0" w:space="0" w:color="000000"/>
-              <w:top w:val="none" w:sz="0" w:space="0" w:color="000000"/>
-              <w:left w:val="none" w:sz="0" w:space="0" w:color="000000"/>
-              <w:right w:val="none" w:sz="0" w:space="0" w:color="000000"/>
-            </w:tcBorders>
-            <w:shd w:val="clear" w:color="auto" w:fill="FFFFFF"/>
-            <w:tcMar>
-              <w:top w:w="0" w:type="dxa"/>
-              <w:bottom w:w="0" w:type="dxa"/>
-              <w:left w:w="0" w:type="dxa"/>
-              <w:right w:w="0" w:type="dxa"/>
-            </w:tcMar>
-            <w:vAlign w:val="center"/>
-          </w:tcPr>
-          <w:p>
-            <w:pPr>
-              <w:jc w:val="center"/>
-              <w:pBdr>
-                <w:bottom w:val="none" w:sz="0" w:space="0" w:color="000000"/>
-                <w:top w:val="none" w:sz="0" w:space="0" w:color="000000"/>
-                <w:left w:val="none" w:sz="0" w:space="0" w:color="000000"/>
-                <w:right w:val="none" w:sz="0" w:space="0" w:color="000000"/>
-              </w:pBdr>
-              <w:spacing w:after="0" w:before="0" w:line="240"/>
-              <w:ind w:left="0" w:right="120" w:firstLine="0" w:firstLineChars="0"/>
-              <w:rPr>
-                <w:rFonts w:ascii="Arial" w:hAnsi="Arial" w:eastAsia="Arial" w:cs="Arial"/>
-                <w:i w:val="false"/>
-                <w:b w:val="false"/>
-                <w:u w:val="none"/>
-                <w:strike w:val="false"/>
-                <w:sz w:val="18"/>
-                <w:szCs w:val="18"/>
-                <w:color w:val="000000"/>
-              </w:rPr>
-            </w:pPr>
-            <w:r>
-              <w:rPr>
-                <w:rFonts w:ascii="Arial" w:hAnsi="Arial" w:eastAsia="Arial" w:cs="Arial"/>
-                <w:i w:val="false"/>
-                <w:b w:val="false"/>
-                <w:u w:val="none"/>
-                <w:strike w:val="false"/>
-                <w:sz w:val="18"/>
-                <w:szCs w:val="18"/>
-                <w:color w:val="000000"/>
-              </w:rPr>
-              <w:t xml:space="preserve">134 ± 4</w:t>
+              <w:t xml:space="preserve">133.5 ± 4.2</w:t>
+            </w:r>
+          </w:p>
+        </w:tc>
+        <w:tc>
+          <w:tcPr>
+            <w:tcBorders>
+              <w:bottom w:val="none" w:sz="0" w:space="0" w:color="000000"/>
+              <w:top w:val="none" w:sz="0" w:space="0" w:color="000000"/>
+              <w:left w:val="none" w:sz="0" w:space="0" w:color="000000"/>
+              <w:right w:val="none" w:sz="0" w:space="0" w:color="000000"/>
+            </w:tcBorders>
+            <w:shd w:val="clear" w:color="auto" w:fill="FFFFFF"/>
+            <w:tcMar>
+              <w:top w:w="0" w:type="dxa"/>
+              <w:bottom w:w="0" w:type="dxa"/>
+              <w:left w:w="0" w:type="dxa"/>
+              <w:right w:w="0" w:type="dxa"/>
+            </w:tcMar>
+            <w:vAlign w:val="center"/>
+          </w:tcPr>
+          <w:p>
+            <w:pPr>
+              <w:jc w:val="center"/>
+              <w:pBdr>
+                <w:bottom w:val="none" w:sz="0" w:space="0" w:color="000000"/>
+                <w:top w:val="none" w:sz="0" w:space="0" w:color="000000"/>
+                <w:left w:val="none" w:sz="0" w:space="0" w:color="000000"/>
+                <w:right w:val="none" w:sz="0" w:space="0" w:color="000000"/>
+              </w:pBdr>
+              <w:spacing w:after="0" w:before="0" w:line="240"/>
+              <w:ind w:left="0" w:right="120" w:firstLine="0" w:firstLineChars="0"/>
+              <w:rPr>
+                <w:rFonts w:ascii="Arial" w:hAnsi="Arial" w:eastAsia="Arial" w:cs="Arial"/>
+                <w:i w:val="false"/>
+                <w:b w:val="false"/>
+                <w:u w:val="none"/>
+                <w:strike w:val="false"/>
+                <w:sz w:val="18"/>
+                <w:szCs w:val="18"/>
+                <w:color w:val="000000"/>
+              </w:rPr>
+            </w:pPr>
+            <w:r>
+              <w:rPr>
+                <w:rFonts w:ascii="Arial" w:hAnsi="Arial" w:eastAsia="Arial" w:cs="Arial"/>
+                <w:i w:val="false"/>
+                <w:b w:val="false"/>
+                <w:u w:val="none"/>
+                <w:strike w:val="false"/>
+                <w:sz w:val="18"/>
+                <w:szCs w:val="18"/>
+                <w:color w:val="000000"/>
+              </w:rPr>
+              <w:t xml:space="preserve">133.4 ± 3.7</w:t>
+            </w:r>
+          </w:p>
+        </w:tc>
+        <w:tc>
+          <w:tcPr>
+            <w:tcBorders>
+              <w:bottom w:val="none" w:sz="0" w:space="0" w:color="000000"/>
+              <w:top w:val="none" w:sz="0" w:space="0" w:color="000000"/>
+              <w:left w:val="none" w:sz="0" w:space="0" w:color="000000"/>
+              <w:right w:val="none" w:sz="0" w:space="0" w:color="000000"/>
+            </w:tcBorders>
+            <w:shd w:val="clear" w:color="auto" w:fill="FFFFFF"/>
+            <w:tcMar>
+              <w:top w:w="0" w:type="dxa"/>
+              <w:bottom w:w="0" w:type="dxa"/>
+              <w:left w:w="0" w:type="dxa"/>
+              <w:right w:w="0" w:type="dxa"/>
+            </w:tcMar>
+            <w:vAlign w:val="center"/>
+          </w:tcPr>
+          <w:p>
+            <w:pPr>
+              <w:jc w:val="center"/>
+              <w:pBdr>
+                <w:bottom w:val="none" w:sz="0" w:space="0" w:color="000000"/>
+                <w:top w:val="none" w:sz="0" w:space="0" w:color="000000"/>
+                <w:left w:val="none" w:sz="0" w:space="0" w:color="000000"/>
+                <w:right w:val="none" w:sz="0" w:space="0" w:color="000000"/>
+              </w:pBdr>
+              <w:spacing w:after="0" w:before="0" w:line="240"/>
+              <w:ind w:left="0" w:right="120" w:firstLine="0" w:firstLineChars="0"/>
+              <w:rPr>
+                <w:rFonts w:ascii="Arial" w:hAnsi="Arial" w:eastAsia="Arial" w:cs="Arial"/>
+                <w:i w:val="false"/>
+                <w:b w:val="false"/>
+                <w:u w:val="none"/>
+                <w:strike w:val="false"/>
+                <w:sz w:val="18"/>
+                <w:szCs w:val="18"/>
+                <w:color w:val="000000"/>
+              </w:rPr>
+            </w:pPr>
+            <w:r>
+              <w:rPr>
+                <w:rFonts w:ascii="Arial" w:hAnsi="Arial" w:eastAsia="Arial" w:cs="Arial"/>
+                <w:i w:val="false"/>
+                <w:b w:val="false"/>
+                <w:u w:val="none"/>
+                <w:strike w:val="false"/>
+                <w:sz w:val="18"/>
+                <w:szCs w:val="18"/>
+                <w:color w:val="000000"/>
+              </w:rPr>
+              <w:t xml:space="preserve">133.5 ± 4.1</w:t>
             </w:r>
           </w:p>
         </w:tc>
@@ -10685,7 +10685,7 @@
                 <w:szCs w:val="18"/>
                 <w:color w:val="000000"/>
               </w:rPr>
-              <w:t xml:space="preserve">7 [6–9]</w:t>
+              <w:t xml:space="preserve">7 [6.1–9.3]</w:t>
             </w:r>
           </w:p>
         </w:tc>
@@ -10739,7 +10739,7 @@
                 <w:szCs w:val="18"/>
                 <w:color w:val="000000"/>
               </w:rPr>
-              <w:t xml:space="preserve">9 [8–10]</w:t>
+              <w:t xml:space="preserve">8.8 [7.9–9.5]</w:t>
             </w:r>
           </w:p>
         </w:tc>
@@ -10793,7 +10793,7 @@
                 <w:szCs w:val="18"/>
                 <w:color w:val="000000"/>
               </w:rPr>
-              <w:t xml:space="preserve">7 [6–9]</w:t>
+              <w:t xml:space="preserve">7.3 [6.3–9.3]</w:t>
             </w:r>
           </w:p>
         </w:tc>

</xml_diff>

<commit_message>
updated docker, description, session info for final time
</commit_message>
<xml_diff>
--- a/Outputs/Tables/T1.docx
+++ b/Outputs/Tables/T1.docx
@@ -3179,7 +3179,7 @@
                 <w:szCs w:val="18"/>
                 <w:color w:val="000000"/>
               </w:rPr>
-              <w:t xml:space="preserve">comorbidities_smoking_hx: Y</w:t>
+              <w:t xml:space="preserve">comorbidities_smoking_hx</w:t>
             </w:r>
           </w:p>
         </w:tc>
@@ -3455,7 +3455,7 @@
                 <w:szCs w:val="18"/>
                 <w:color w:val="000000"/>
               </w:rPr>
-              <w:t xml:space="preserve">comorbidities_DM: Y</w:t>
+              <w:t xml:space="preserve">comorbidities_DM</w:t>
             </w:r>
           </w:p>
         </w:tc>
@@ -3731,7 +3731,7 @@
                 <w:szCs w:val="18"/>
                 <w:color w:val="000000"/>
               </w:rPr>
-              <w:t xml:space="preserve">comorbidities_prior_cardiac_surg: Y</w:t>
+              <w:t xml:space="preserve">comorbidities_prior_cardiac_surg</w:t>
             </w:r>
           </w:p>
         </w:tc>
@@ -5111,7 +5111,7 @@
                 <w:szCs w:val="18"/>
                 <w:color w:val="000000"/>
               </w:rPr>
-              <w:t xml:space="preserve">preop_temp_MCS: Y</w:t>
+              <w:t xml:space="preserve">preop_temp_MCS</w:t>
             </w:r>
           </w:p>
         </w:tc>
@@ -5387,7 +5387,7 @@
                 <w:szCs w:val="18"/>
                 <w:color w:val="000000"/>
               </w:rPr>
-              <w:t xml:space="preserve">preop_IABP: Y</w:t>
+              <w:t xml:space="preserve">preop_IABP</w:t>
             </w:r>
           </w:p>
         </w:tc>
@@ -5663,7 +5663,7 @@
                 <w:szCs w:val="18"/>
                 <w:color w:val="000000"/>
               </w:rPr>
-              <w:t xml:space="preserve">preop_imeplla5.5: Y</w:t>
+              <w:t xml:space="preserve">preop_imeplla5.5</w:t>
             </w:r>
           </w:p>
         </w:tc>
@@ -5939,7 +5939,7 @@
                 <w:szCs w:val="18"/>
                 <w:color w:val="000000"/>
               </w:rPr>
-              <w:t xml:space="preserve">preop_VA_ECMO: Y</w:t>
+              <w:t xml:space="preserve">preop_VA_ECMO</w:t>
             </w:r>
           </w:p>
         </w:tc>
@@ -6215,7 +6215,7 @@
                 <w:szCs w:val="18"/>
                 <w:color w:val="000000"/>
               </w:rPr>
-              <w:t xml:space="preserve">preop_LVAD: Y</w:t>
+              <w:t xml:space="preserve">preop_LVAD</w:t>
             </w:r>
           </w:p>
         </w:tc>
@@ -7043,7 +7043,7 @@
                 <w:szCs w:val="18"/>
                 <w:color w:val="000000"/>
               </w:rPr>
-              <w:t xml:space="preserve">rx_preop_inotrope: Y</w:t>
+              <w:t xml:space="preserve">rx_preop_inotrope</w:t>
             </w:r>
           </w:p>
         </w:tc>
@@ -7319,7 +7319,7 @@
                 <w:szCs w:val="18"/>
                 <w:color w:val="000000"/>
               </w:rPr>
-              <w:t xml:space="preserve">rx_preop_amiodarone: Y</w:t>
+              <w:t xml:space="preserve">rx_preop_amiodarone</w:t>
             </w:r>
           </w:p>
         </w:tc>

</xml_diff>

<commit_message>
Final figures and outputs for publication - generated on laptop (ARM Mac) with correct package versions
</commit_message>
<xml_diff>
--- a/Outputs/Tables/T1.docx
+++ b/Outputs/Tables/T1.docx
@@ -3179,7 +3179,7 @@
                 <w:szCs w:val="18"/>
                 <w:color w:val="000000"/>
               </w:rPr>
-              <w:t xml:space="preserve">comorbidities_smoking_hx</w:t>
+              <w:t xml:space="preserve">comorbidities_smoking_hx: Y</w:t>
             </w:r>
           </w:p>
         </w:tc>
@@ -3455,7 +3455,7 @@
                 <w:szCs w:val="18"/>
                 <w:color w:val="000000"/>
               </w:rPr>
-              <w:t xml:space="preserve">comorbidities_DM</w:t>
+              <w:t xml:space="preserve">comorbidities_DM: Y</w:t>
             </w:r>
           </w:p>
         </w:tc>
@@ -3731,7 +3731,7 @@
                 <w:szCs w:val="18"/>
                 <w:color w:val="000000"/>
               </w:rPr>
-              <w:t xml:space="preserve">comorbidities_prior_cardiac_surg</w:t>
+              <w:t xml:space="preserve">comorbidities_prior_cardiac_surg: Y</w:t>
             </w:r>
           </w:p>
         </w:tc>
@@ -5111,7 +5111,7 @@
                 <w:szCs w:val="18"/>
                 <w:color w:val="000000"/>
               </w:rPr>
-              <w:t xml:space="preserve">preop_temp_MCS</w:t>
+              <w:t xml:space="preserve">preop_temp_MCS: Y</w:t>
             </w:r>
           </w:p>
         </w:tc>
@@ -5387,7 +5387,7 @@
                 <w:szCs w:val="18"/>
                 <w:color w:val="000000"/>
               </w:rPr>
-              <w:t xml:space="preserve">preop_IABP</w:t>
+              <w:t xml:space="preserve">preop_IABP: Y</w:t>
             </w:r>
           </w:p>
         </w:tc>
@@ -5663,7 +5663,7 @@
                 <w:szCs w:val="18"/>
                 <w:color w:val="000000"/>
               </w:rPr>
-              <w:t xml:space="preserve">preop_imeplla5.5</w:t>
+              <w:t xml:space="preserve">preop_imeplla5.5: Y</w:t>
             </w:r>
           </w:p>
         </w:tc>
@@ -5939,7 +5939,7 @@
                 <w:szCs w:val="18"/>
                 <w:color w:val="000000"/>
               </w:rPr>
-              <w:t xml:space="preserve">preop_VA_ECMO</w:t>
+              <w:t xml:space="preserve">preop_VA_ECMO: Y</w:t>
             </w:r>
           </w:p>
         </w:tc>
@@ -6215,7 +6215,7 @@
                 <w:szCs w:val="18"/>
                 <w:color w:val="000000"/>
               </w:rPr>
-              <w:t xml:space="preserve">preop_LVAD</w:t>
+              <w:t xml:space="preserve">preop_LVAD: Y</w:t>
             </w:r>
           </w:p>
         </w:tc>
@@ -7043,7 +7043,7 @@
                 <w:szCs w:val="18"/>
                 <w:color w:val="000000"/>
               </w:rPr>
-              <w:t xml:space="preserve">rx_preop_inotrope</w:t>
+              <w:t xml:space="preserve">rx_preop_inotrope: Y</w:t>
             </w:r>
           </w:p>
         </w:tc>
@@ -7319,7 +7319,7 @@
                 <w:szCs w:val="18"/>
                 <w:color w:val="000000"/>
               </w:rPr>
-              <w:t xml:space="preserve">rx_preop_amiodarone</w:t>
+              <w:t xml:space="preserve">rx_preop_amiodarone: Y</w:t>
             </w:r>
           </w:p>
         </w:tc>

</xml_diff>

<commit_message>
final end to end run
</commit_message>
<xml_diff>
--- a/Outputs/Tables/T1.docx
+++ b/Outputs/Tables/T1.docx
@@ -3179,7 +3179,7 @@
                 <w:szCs w:val="18"/>
                 <w:color w:val="000000"/>
               </w:rPr>
-              <w:t xml:space="preserve">comorbidities_smoking_hx: Y</w:t>
+              <w:t xml:space="preserve">comorbidities_smoking_hx</w:t>
             </w:r>
           </w:p>
         </w:tc>
@@ -3455,7 +3455,7 @@
                 <w:szCs w:val="18"/>
                 <w:color w:val="000000"/>
               </w:rPr>
-              <w:t xml:space="preserve">comorbidities_DM: Y</w:t>
+              <w:t xml:space="preserve">comorbidities_DM</w:t>
             </w:r>
           </w:p>
         </w:tc>
@@ -3731,7 +3731,7 @@
                 <w:szCs w:val="18"/>
                 <w:color w:val="000000"/>
               </w:rPr>
-              <w:t xml:space="preserve">comorbidities_prior_cardiac_surg: Y</w:t>
+              <w:t xml:space="preserve">comorbidities_prior_cardiac_surg</w:t>
             </w:r>
           </w:p>
         </w:tc>
@@ -5111,7 +5111,7 @@
                 <w:szCs w:val="18"/>
                 <w:color w:val="000000"/>
               </w:rPr>
-              <w:t xml:space="preserve">preop_temp_MCS: Y</w:t>
+              <w:t xml:space="preserve">preop_temp_MCS</w:t>
             </w:r>
           </w:p>
         </w:tc>
@@ -5387,7 +5387,7 @@
                 <w:szCs w:val="18"/>
                 <w:color w:val="000000"/>
               </w:rPr>
-              <w:t xml:space="preserve">preop_IABP: Y</w:t>
+              <w:t xml:space="preserve">preop_IABP</w:t>
             </w:r>
           </w:p>
         </w:tc>
@@ -5663,7 +5663,7 @@
                 <w:szCs w:val="18"/>
                 <w:color w:val="000000"/>
               </w:rPr>
-              <w:t xml:space="preserve">preop_imeplla5.5: Y</w:t>
+              <w:t xml:space="preserve">preop_imeplla5.5</w:t>
             </w:r>
           </w:p>
         </w:tc>
@@ -5939,7 +5939,7 @@
                 <w:szCs w:val="18"/>
                 <w:color w:val="000000"/>
               </w:rPr>
-              <w:t xml:space="preserve">preop_VA_ECMO: Y</w:t>
+              <w:t xml:space="preserve">preop_VA_ECMO</w:t>
             </w:r>
           </w:p>
         </w:tc>
@@ -6215,7 +6215,7 @@
                 <w:szCs w:val="18"/>
                 <w:color w:val="000000"/>
               </w:rPr>
-              <w:t xml:space="preserve">preop_LVAD: Y</w:t>
+              <w:t xml:space="preserve">preop_LVAD</w:t>
             </w:r>
           </w:p>
         </w:tc>
@@ -7043,7 +7043,7 @@
                 <w:szCs w:val="18"/>
                 <w:color w:val="000000"/>
               </w:rPr>
-              <w:t xml:space="preserve">rx_preop_inotrope: Y</w:t>
+              <w:t xml:space="preserve">rx_preop_inotrope</w:t>
             </w:r>
           </w:p>
         </w:tc>
@@ -7319,7 +7319,7 @@
                 <w:szCs w:val="18"/>
                 <w:color w:val="000000"/>
               </w:rPr>
-              <w:t xml:space="preserve">rx_preop_amiodarone: Y</w:t>
+              <w:t xml:space="preserve">rx_preop_amiodarone</w:t>
             </w:r>
           </w:p>
         </w:tc>

</xml_diff>